<commit_message>
Specs update (another update...)
</commit_message>
<xml_diff>
--- a/ТИМП Спецификация требований.docx
+++ b/ТИМП Спецификация требований.docx
@@ -11947,7 +11947,13 @@
         <w:rPr>
           <w:rFonts w:ascii="Times New Roman" w:hAnsi="Times New Roman" w:cs="Times New Roman"/>
         </w:rPr>
-        <w:t>На рис. 3 показана диаграмма состояний, где отображено возможное состояние заказа блюд и его возможные изменения.</w:t>
+        <w:t xml:space="preserve">Диаграмма состояний для </w:t>
+      </w:r>
+      <w:r>
+        <w:rPr>
+          <w:rFonts w:ascii="Times New Roman" w:hAnsi="Times New Roman" w:cs="Times New Roman"/>
+        </w:rPr>
+        <w:t>пользователей</w:t>
       </w:r>
     </w:p>
     <w:p>
@@ -11956,24 +11962,22 @@
           <w:rFonts w:ascii="Times New Roman" w:hAnsi="Times New Roman" w:cs="Times New Roman"/>
         </w:rPr>
       </w:pPr>
-      <w:r>
-        <w:rPr>
-          <w:rFonts w:ascii="Times New Roman" w:hAnsi="Times New Roman" w:cs="Times New Roman"/>
-          <w:noProof/>
+    </w:p>
+    <w:p>
+      <w:pPr>
+        <w:rPr>
+          <w:rFonts w:ascii="Times New Roman" w:hAnsi="Times New Roman" w:cs="Times New Roman"/>
+        </w:rPr>
+      </w:pPr>
+      <w:r>
+        <w:rPr>
+          <w:rFonts w:ascii="Times New Roman" w:hAnsi="Times New Roman" w:cs="Times New Roman"/>
         </w:rPr>
         <w:drawing>
-          <wp:anchor distT="0" distB="0" distL="0" distR="0" simplePos="0" relativeHeight="251658752" behindDoc="0" locked="0" layoutInCell="1" allowOverlap="1" wp14:anchorId="1D715878" wp14:editId="5E0A0036">
-            <wp:simplePos x="0" y="0"/>
-            <wp:positionH relativeFrom="column">
-              <wp:align>center</wp:align>
-            </wp:positionH>
-            <wp:positionV relativeFrom="paragraph">
-              <wp:posOffset>0</wp:posOffset>
-            </wp:positionV>
-            <wp:extent cx="4388485" cy="3961765"/>
+          <wp:inline distT="0" distB="0" distL="0" distR="0" wp14:anchorId="73A529C0" wp14:editId="393F1CF5">
+            <wp:extent cx="5187821" cy="4581732"/>
             <wp:effectExtent l="0" t="0" r="0" b="0"/>
-            <wp:wrapTopAndBottom/>
-            <wp:docPr id="4" name="Рисунок 1"/>
+            <wp:docPr id="2052005105" name="Рисунок 1"/>
             <wp:cNvGraphicFramePr>
               <a:graphicFrameLocks xmlns:a="http://schemas.openxmlformats.org/drawingml/2006/main" noChangeAspect="1"/>
             </wp:cNvGraphicFramePr>
@@ -11981,49 +11985,28 @@
               <a:graphicData uri="http://schemas.openxmlformats.org/drawingml/2006/picture">
                 <pic:pic xmlns:pic="http://schemas.openxmlformats.org/drawingml/2006/picture">
                   <pic:nvPicPr>
-                    <pic:cNvPr id="0" name="Picture 4"/>
-                    <pic:cNvPicPr>
-                      <a:picLocks noChangeAspect="1" noChangeArrowheads="1"/>
-                    </pic:cNvPicPr>
+                    <pic:cNvPr id="2052005105" name=""/>
+                    <pic:cNvPicPr/>
                   </pic:nvPicPr>
                   <pic:blipFill>
-                    <a:blip r:embed="rId9">
-                      <a:extLst>
-                        <a:ext uri="{28A0092B-C50C-407E-A947-70E740481C1C}">
-                          <a14:useLocalDpi xmlns:a14="http://schemas.microsoft.com/office/drawing/2010/main" val="0"/>
-                        </a:ext>
-                      </a:extLst>
-                    </a:blip>
-                    <a:srcRect/>
+                    <a:blip r:embed="rId9"/>
                     <a:stretch>
                       <a:fillRect/>
                     </a:stretch>
                   </pic:blipFill>
-                  <pic:spPr bwMode="auto">
+                  <pic:spPr>
                     <a:xfrm>
                       <a:off x="0" y="0"/>
-                      <a:ext cx="4388485" cy="3961765"/>
+                      <a:ext cx="5192546" cy="4585905"/>
                     </a:xfrm>
                     <a:prstGeom prst="rect">
                       <a:avLst/>
                     </a:prstGeom>
-                    <a:solidFill>
-                      <a:srgbClr val="FFFFFF"/>
-                    </a:solidFill>
-                    <a:ln>
-                      <a:noFill/>
-                    </a:ln>
                   </pic:spPr>
                 </pic:pic>
               </a:graphicData>
             </a:graphic>
-            <wp14:sizeRelH relativeFrom="page">
-              <wp14:pctWidth>0</wp14:pctWidth>
-            </wp14:sizeRelH>
-            <wp14:sizeRelV relativeFrom="page">
-              <wp14:pctHeight>0</wp14:pctHeight>
-            </wp14:sizeRelV>
-          </wp:anchor>
+          </wp:inline>
         </w:drawing>
       </w:r>
     </w:p>
@@ -12033,12 +12016,6 @@
           <w:rFonts w:ascii="Times New Roman" w:hAnsi="Times New Roman" w:cs="Times New Roman"/>
         </w:rPr>
       </w:pPr>
-      <w:r>
-        <w:rPr>
-          <w:rFonts w:ascii="Times New Roman" w:hAnsi="Times New Roman" w:cs="Times New Roman"/>
-        </w:rPr>
-        <w:t>Рис. 3. Диаграмма состояний для состояния заказов блюд</w:t>
-      </w:r>
     </w:p>
     <w:p>
       <w:pPr>
@@ -12046,12 +12023,94 @@
           <w:rFonts w:ascii="Times New Roman" w:hAnsi="Times New Roman" w:cs="Times New Roman"/>
         </w:rPr>
       </w:pPr>
+      <w:r>
+        <w:rPr>
+          <w:rFonts w:ascii="Times New Roman" w:hAnsi="Times New Roman" w:cs="Times New Roman"/>
+        </w:rPr>
+        <w:t>Диаграмма классов</w:t>
+      </w:r>
     </w:p>
     <w:p>
       <w:pPr>
+        <w:rPr>
+          <w:rFonts w:ascii="Times New Roman" w:hAnsi="Times New Roman" w:cs="Times New Roman"/>
+        </w:rPr>
+      </w:pPr>
+    </w:p>
+    <w:p>
+      <w:pPr>
+        <w:rPr>
+          <w:rFonts w:ascii="Times New Roman" w:hAnsi="Times New Roman" w:cs="Times New Roman"/>
+        </w:rPr>
+      </w:pPr>
+      <w:r>
+        <w:rPr>
+          <w:noProof/>
+        </w:rPr>
+        <w:drawing>
+          <wp:inline distT="0" distB="0" distL="0" distR="0" wp14:anchorId="415D62C3" wp14:editId="0B0C3E51">
+            <wp:extent cx="6120130" cy="2357120"/>
+            <wp:effectExtent l="0" t="0" r="0" b="5080"/>
+            <wp:docPr id="1146646620" name="Рисунок 1"/>
+            <wp:cNvGraphicFramePr>
+              <a:graphicFrameLocks xmlns:a="http://schemas.openxmlformats.org/drawingml/2006/main" noChangeAspect="1"/>
+            </wp:cNvGraphicFramePr>
+            <a:graphic xmlns:a="http://schemas.openxmlformats.org/drawingml/2006/main">
+              <a:graphicData uri="http://schemas.openxmlformats.org/drawingml/2006/picture">
+                <pic:pic xmlns:pic="http://schemas.openxmlformats.org/drawingml/2006/picture">
+                  <pic:nvPicPr>
+                    <pic:cNvPr id="1146646620" name=""/>
+                    <pic:cNvPicPr/>
+                  </pic:nvPicPr>
+                  <pic:blipFill>
+                    <a:blip r:embed="rId10"/>
+                    <a:stretch>
+                      <a:fillRect/>
+                    </a:stretch>
+                  </pic:blipFill>
+                  <pic:spPr>
+                    <a:xfrm>
+                      <a:off x="0" y="0"/>
+                      <a:ext cx="6120130" cy="2357120"/>
+                    </a:xfrm>
+                    <a:prstGeom prst="rect">
+                      <a:avLst/>
+                    </a:prstGeom>
+                  </pic:spPr>
+                </pic:pic>
+              </a:graphicData>
+            </a:graphic>
+          </wp:inline>
+        </w:drawing>
+      </w:r>
+    </w:p>
+    <w:p>
+      <w:pPr>
+        <w:rPr>
+          <w:rFonts w:ascii="Times New Roman" w:hAnsi="Times New Roman" w:cs="Times New Roman"/>
+        </w:rPr>
+      </w:pPr>
+    </w:p>
+    <w:p>
+      <w:pPr>
+        <w:rPr>
+          <w:rFonts w:ascii="Times New Roman" w:hAnsi="Times New Roman" w:cs="Times New Roman"/>
+        </w:rPr>
+      </w:pPr>
+    </w:p>
+    <w:p>
+      <w:pPr>
+        <w:rPr>
+          <w:rFonts w:ascii="Times New Roman" w:hAnsi="Times New Roman" w:cs="Times New Roman"/>
+        </w:rPr>
+      </w:pPr>
+    </w:p>
+    <w:p>
+      <w:pPr>
         <w:pStyle w:val="1"/>
       </w:pPr>
       <w:r>
+        <w:lastRenderedPageBreak/>
         <w:t xml:space="preserve"> </w:t>
       </w:r>
       <w:bookmarkStart w:id="31" w:name="_Toc191546097"/>
@@ -12064,75 +12123,113 @@
       <w:pPr>
         <w:rPr>
           <w:rFonts w:ascii="Times New Roman" w:hAnsi="Times New Roman" w:cs="Times New Roman"/>
+          <w:b/>
+          <w:bCs/>
         </w:rPr>
       </w:pPr>
     </w:p>
     <w:tbl>
       <w:tblPr>
-        <w:tblW w:w="0" w:type="auto"/>
-        <w:tblInd w:w="55" w:type="dxa"/>
-        <w:tblLayout w:type="fixed"/>
-        <w:tblCellMar>
-          <w:top w:w="55" w:type="dxa"/>
-          <w:left w:w="55" w:type="dxa"/>
-          <w:bottom w:w="55" w:type="dxa"/>
-          <w:right w:w="55" w:type="dxa"/>
-        </w:tblCellMar>
-        <w:tblLook w:val="0000" w:firstRow="0" w:lastRow="0" w:firstColumn="0" w:lastColumn="0" w:noHBand="0" w:noVBand="0"/>
+        <w:tblStyle w:val="afa"/>
+        <w:tblW w:w="8076" w:type="dxa"/>
+        <w:tblLook w:val="04A0" w:firstRow="1" w:lastRow="0" w:firstColumn="1" w:lastColumn="0" w:noHBand="0" w:noVBand="1"/>
       </w:tblPr>
       <w:tblGrid>
-        <w:gridCol w:w="1927"/>
-        <w:gridCol w:w="1928"/>
-        <w:gridCol w:w="1927"/>
-        <w:gridCol w:w="1928"/>
-        <w:gridCol w:w="1932"/>
+        <w:gridCol w:w="1527"/>
+        <w:gridCol w:w="2216"/>
+        <w:gridCol w:w="1562"/>
+        <w:gridCol w:w="1698"/>
+        <w:gridCol w:w="2399"/>
       </w:tblGrid>
       <w:tr>
         <w:tc>
           <w:tcPr>
-            <w:tcW w:w="1927" w:type="dxa"/>
-            <w:tcBorders>
-              <w:top w:val="single" w:sz="1" w:space="0" w:color="000000"/>
-              <w:left w:val="single" w:sz="1" w:space="0" w:color="000000"/>
-              <w:bottom w:val="single" w:sz="1" w:space="0" w:color="000000"/>
-            </w:tcBorders>
-            <w:shd w:val="clear" w:color="auto" w:fill="auto"/>
-          </w:tcPr>
-          <w:p>
-            <w:pPr>
-              <w:pStyle w:val="af"/>
-              <w:rPr>
-                <w:rFonts w:ascii="Times New Roman" w:hAnsi="Times New Roman" w:cs="Times New Roman"/>
-              </w:rPr>
-            </w:pPr>
-            <w:r>
-              <w:rPr>
-                <w:rFonts w:ascii="Times New Roman" w:hAnsi="Times New Roman" w:cs="Times New Roman"/>
-              </w:rPr>
-              <w:t>Идентификатор</w:t>
-            </w:r>
-          </w:p>
-        </w:tc>
-        <w:tc>
-          <w:tcPr>
-            <w:tcW w:w="1928" w:type="dxa"/>
-            <w:tcBorders>
-              <w:top w:val="single" w:sz="1" w:space="0" w:color="000000"/>
-              <w:left w:val="single" w:sz="1" w:space="0" w:color="000000"/>
-              <w:bottom w:val="single" w:sz="1" w:space="0" w:color="000000"/>
-            </w:tcBorders>
-            <w:shd w:val="clear" w:color="auto" w:fill="auto"/>
-          </w:tcPr>
-          <w:p>
-            <w:pPr>
-              <w:pStyle w:val="af"/>
-              <w:rPr>
-                <w:rFonts w:ascii="Times New Roman" w:hAnsi="Times New Roman" w:cs="Times New Roman"/>
-              </w:rPr>
-            </w:pPr>
-            <w:r>
-              <w:rPr>
-                <w:rFonts w:ascii="Times New Roman" w:hAnsi="Times New Roman" w:cs="Times New Roman"/>
+            <w:tcW w:w="1527" w:type="dxa"/>
+            <w:hideMark/>
+          </w:tcPr>
+          <w:p>
+            <w:pPr>
+              <w:ind w:right="390"/>
+              <w:rPr>
+                <w:rFonts w:ascii="Times New Roman" w:hAnsi="Times New Roman" w:cs="Times New Roman"/>
+                <w:b/>
+                <w:bCs/>
+              </w:rPr>
+            </w:pPr>
+            <w:proofErr w:type="spellStart"/>
+            <w:r>
+              <w:rPr>
+                <w:rFonts w:ascii="Times New Roman" w:hAnsi="Times New Roman" w:cs="Times New Roman"/>
+                <w:b/>
+                <w:bCs/>
+              </w:rPr>
+              <w:t>Идент</w:t>
+            </w:r>
+            <w:r>
+              <w:rPr>
+                <w:rFonts w:ascii="Times New Roman" w:hAnsi="Times New Roman" w:cs="Times New Roman"/>
+                <w:b/>
+                <w:bCs/>
+              </w:rPr>
+              <w:t>и</w:t>
+            </w:r>
+            <w:proofErr w:type="spellEnd"/>
+            <w:r>
+              <w:rPr>
+                <w:rFonts w:ascii="Times New Roman" w:hAnsi="Times New Roman" w:cs="Times New Roman"/>
+                <w:b/>
+                <w:bCs/>
+              </w:rPr>
+              <w:t>-</w:t>
+            </w:r>
+          </w:p>
+          <w:p>
+            <w:pPr>
+              <w:ind w:right="390"/>
+              <w:rPr>
+                <w:rFonts w:ascii="Times New Roman" w:hAnsi="Times New Roman" w:cs="Times New Roman"/>
+                <w:b/>
+                <w:bCs/>
+              </w:rPr>
+            </w:pPr>
+            <w:proofErr w:type="spellStart"/>
+            <w:r>
+              <w:rPr>
+                <w:rFonts w:ascii="Times New Roman" w:hAnsi="Times New Roman" w:cs="Times New Roman"/>
+                <w:b/>
+                <w:bCs/>
+              </w:rPr>
+              <w:t>ф</w:t>
+            </w:r>
+            <w:r>
+              <w:rPr>
+                <w:rFonts w:ascii="Times New Roman" w:hAnsi="Times New Roman" w:cs="Times New Roman"/>
+                <w:b/>
+                <w:bCs/>
+              </w:rPr>
+              <w:t>икатор</w:t>
+            </w:r>
+            <w:proofErr w:type="spellEnd"/>
+          </w:p>
+        </w:tc>
+        <w:tc>
+          <w:tcPr>
+            <w:tcW w:w="2216" w:type="dxa"/>
+            <w:hideMark/>
+          </w:tcPr>
+          <w:p>
+            <w:pPr>
+              <w:rPr>
+                <w:rFonts w:ascii="Times New Roman" w:hAnsi="Times New Roman" w:cs="Times New Roman"/>
+                <w:b/>
+                <w:bCs/>
+              </w:rPr>
+            </w:pPr>
+            <w:r>
+              <w:rPr>
+                <w:rFonts w:ascii="Times New Roman" w:hAnsi="Times New Roman" w:cs="Times New Roman"/>
+                <w:b/>
+                <w:bCs/>
               </w:rPr>
               <w:t>Определение правила</w:t>
             </w:r>
@@ -12140,24 +12237,22 @@
         </w:tc>
         <w:tc>
           <w:tcPr>
-            <w:tcW w:w="1927" w:type="dxa"/>
-            <w:tcBorders>
-              <w:top w:val="single" w:sz="1" w:space="0" w:color="000000"/>
-              <w:left w:val="single" w:sz="1" w:space="0" w:color="000000"/>
-              <w:bottom w:val="single" w:sz="1" w:space="0" w:color="000000"/>
-            </w:tcBorders>
-            <w:shd w:val="clear" w:color="auto" w:fill="auto"/>
-          </w:tcPr>
-          <w:p>
-            <w:pPr>
-              <w:pStyle w:val="af"/>
-              <w:rPr>
-                <w:rFonts w:ascii="Times New Roman" w:hAnsi="Times New Roman" w:cs="Times New Roman"/>
-              </w:rPr>
-            </w:pPr>
-            <w:r>
-              <w:rPr>
-                <w:rFonts w:ascii="Times New Roman" w:hAnsi="Times New Roman" w:cs="Times New Roman"/>
+            <w:tcW w:w="236" w:type="dxa"/>
+            <w:hideMark/>
+          </w:tcPr>
+          <w:p>
+            <w:pPr>
+              <w:rPr>
+                <w:rFonts w:ascii="Times New Roman" w:hAnsi="Times New Roman" w:cs="Times New Roman"/>
+                <w:b/>
+                <w:bCs/>
+              </w:rPr>
+            </w:pPr>
+            <w:r>
+              <w:rPr>
+                <w:rFonts w:ascii="Times New Roman" w:hAnsi="Times New Roman" w:cs="Times New Roman"/>
+                <w:b/>
+                <w:bCs/>
               </w:rPr>
               <w:t>Тип правила</w:t>
             </w:r>
@@ -12165,24 +12260,22 @@
         </w:tc>
         <w:tc>
           <w:tcPr>
-            <w:tcW w:w="1928" w:type="dxa"/>
-            <w:tcBorders>
-              <w:top w:val="single" w:sz="1" w:space="0" w:color="000000"/>
-              <w:left w:val="single" w:sz="1" w:space="0" w:color="000000"/>
-              <w:bottom w:val="single" w:sz="1" w:space="0" w:color="000000"/>
-            </w:tcBorders>
-            <w:shd w:val="clear" w:color="auto" w:fill="auto"/>
-          </w:tcPr>
-          <w:p>
-            <w:pPr>
-              <w:pStyle w:val="af"/>
-              <w:rPr>
-                <w:rFonts w:ascii="Times New Roman" w:hAnsi="Times New Roman" w:cs="Times New Roman"/>
-              </w:rPr>
-            </w:pPr>
-            <w:r>
-              <w:rPr>
-                <w:rFonts w:ascii="Times New Roman" w:hAnsi="Times New Roman" w:cs="Times New Roman"/>
+            <w:tcW w:w="1698" w:type="dxa"/>
+            <w:hideMark/>
+          </w:tcPr>
+          <w:p>
+            <w:pPr>
+              <w:rPr>
+                <w:rFonts w:ascii="Times New Roman" w:hAnsi="Times New Roman" w:cs="Times New Roman"/>
+                <w:b/>
+                <w:bCs/>
+              </w:rPr>
+            </w:pPr>
+            <w:r>
+              <w:rPr>
+                <w:rFonts w:ascii="Times New Roman" w:hAnsi="Times New Roman" w:cs="Times New Roman"/>
+                <w:b/>
+                <w:bCs/>
               </w:rPr>
               <w:t>Статичное или динамичное</w:t>
             </w:r>
@@ -12190,25 +12283,22 @@
         </w:tc>
         <w:tc>
           <w:tcPr>
-            <w:tcW w:w="1932" w:type="dxa"/>
-            <w:tcBorders>
-              <w:top w:val="single" w:sz="1" w:space="0" w:color="000000"/>
-              <w:left w:val="single" w:sz="1" w:space="0" w:color="000000"/>
-              <w:bottom w:val="single" w:sz="1" w:space="0" w:color="000000"/>
-              <w:right w:val="single" w:sz="1" w:space="0" w:color="000000"/>
-            </w:tcBorders>
-            <w:shd w:val="clear" w:color="auto" w:fill="auto"/>
-          </w:tcPr>
-          <w:p>
-            <w:pPr>
-              <w:pStyle w:val="af"/>
-              <w:rPr>
-                <w:rFonts w:ascii="Times New Roman" w:hAnsi="Times New Roman" w:cs="Times New Roman"/>
-              </w:rPr>
-            </w:pPr>
-            <w:r>
-              <w:rPr>
-                <w:rFonts w:ascii="Times New Roman" w:hAnsi="Times New Roman" w:cs="Times New Roman"/>
+            <w:tcW w:w="2399" w:type="dxa"/>
+            <w:hideMark/>
+          </w:tcPr>
+          <w:p>
+            <w:pPr>
+              <w:rPr>
+                <w:rFonts w:ascii="Times New Roman" w:hAnsi="Times New Roman" w:cs="Times New Roman"/>
+                <w:b/>
+                <w:bCs/>
+              </w:rPr>
+            </w:pPr>
+            <w:r>
+              <w:rPr>
+                <w:rFonts w:ascii="Times New Roman" w:hAnsi="Times New Roman" w:cs="Times New Roman"/>
+                <w:b/>
+                <w:bCs/>
               </w:rPr>
               <w:t>Источник</w:t>
             </w:r>
@@ -12218,16 +12308,11 @@
       <w:tr>
         <w:tc>
           <w:tcPr>
-            <w:tcW w:w="1927" w:type="dxa"/>
-            <w:tcBorders>
-              <w:left w:val="single" w:sz="1" w:space="0" w:color="000000"/>
-              <w:bottom w:val="single" w:sz="1" w:space="0" w:color="000000"/>
-            </w:tcBorders>
-            <w:shd w:val="clear" w:color="auto" w:fill="auto"/>
-          </w:tcPr>
-          <w:p>
-            <w:pPr>
-              <w:pStyle w:val="af"/>
+            <w:tcW w:w="1527" w:type="dxa"/>
+            <w:hideMark/>
+          </w:tcPr>
+          <w:p>
+            <w:pPr>
               <w:rPr>
                 <w:rFonts w:ascii="Times New Roman" w:hAnsi="Times New Roman" w:cs="Times New Roman"/>
               </w:rPr>
@@ -12242,64 +12327,49 @@
         </w:tc>
         <w:tc>
           <w:tcPr>
-            <w:tcW w:w="1928" w:type="dxa"/>
-            <w:tcBorders>
-              <w:left w:val="single" w:sz="1" w:space="0" w:color="000000"/>
-              <w:bottom w:val="single" w:sz="1" w:space="0" w:color="000000"/>
-            </w:tcBorders>
-            <w:shd w:val="clear" w:color="auto" w:fill="auto"/>
-          </w:tcPr>
-          <w:p>
-            <w:pPr>
-              <w:pStyle w:val="af"/>
-              <w:rPr>
-                <w:rFonts w:ascii="Times New Roman" w:hAnsi="Times New Roman" w:cs="Times New Roman"/>
-              </w:rPr>
-            </w:pPr>
-            <w:r>
-              <w:rPr>
-                <w:rFonts w:ascii="Times New Roman" w:hAnsi="Times New Roman" w:cs="Times New Roman"/>
-              </w:rPr>
-              <w:t>Периоды доставки — это 15-минутные интервалы, начинающиеся каждые четверть часа.</w:t>
-            </w:r>
-          </w:p>
-        </w:tc>
-        <w:tc>
-          <w:tcPr>
-            <w:tcW w:w="1927" w:type="dxa"/>
-            <w:tcBorders>
-              <w:left w:val="single" w:sz="1" w:space="0" w:color="000000"/>
-              <w:bottom w:val="single" w:sz="1" w:space="0" w:color="000000"/>
-            </w:tcBorders>
-            <w:shd w:val="clear" w:color="auto" w:fill="auto"/>
-          </w:tcPr>
-          <w:p>
-            <w:pPr>
-              <w:pStyle w:val="af"/>
-              <w:rPr>
-                <w:rFonts w:ascii="Times New Roman" w:hAnsi="Times New Roman" w:cs="Times New Roman"/>
-              </w:rPr>
-            </w:pPr>
-            <w:r>
-              <w:rPr>
-                <w:rFonts w:ascii="Times New Roman" w:hAnsi="Times New Roman" w:cs="Times New Roman"/>
-              </w:rPr>
-              <w:t>Факт</w:t>
-            </w:r>
-          </w:p>
-        </w:tc>
-        <w:tc>
-          <w:tcPr>
-            <w:tcW w:w="1928" w:type="dxa"/>
-            <w:tcBorders>
-              <w:left w:val="single" w:sz="1" w:space="0" w:color="000000"/>
-              <w:bottom w:val="single" w:sz="1" w:space="0" w:color="000000"/>
-            </w:tcBorders>
-            <w:shd w:val="clear" w:color="auto" w:fill="auto"/>
-          </w:tcPr>
-          <w:p>
-            <w:pPr>
-              <w:pStyle w:val="af"/>
+            <w:tcW w:w="2216" w:type="dxa"/>
+            <w:hideMark/>
+          </w:tcPr>
+          <w:p>
+            <w:pPr>
+              <w:rPr>
+                <w:rFonts w:ascii="Times New Roman" w:hAnsi="Times New Roman" w:cs="Times New Roman"/>
+              </w:rPr>
+            </w:pPr>
+            <w:r>
+              <w:rPr>
+                <w:rFonts w:ascii="Times New Roman" w:hAnsi="Times New Roman" w:cs="Times New Roman"/>
+              </w:rPr>
+              <w:t>Максимальная сумма ставки не может превышать текущий баланс пользователя.</w:t>
+            </w:r>
+          </w:p>
+        </w:tc>
+        <w:tc>
+          <w:tcPr>
+            <w:tcW w:w="236" w:type="dxa"/>
+            <w:hideMark/>
+          </w:tcPr>
+          <w:p>
+            <w:pPr>
+              <w:rPr>
+                <w:rFonts w:ascii="Times New Roman" w:hAnsi="Times New Roman" w:cs="Times New Roman"/>
+              </w:rPr>
+            </w:pPr>
+            <w:r>
+              <w:rPr>
+                <w:rFonts w:ascii="Times New Roman" w:hAnsi="Times New Roman" w:cs="Times New Roman"/>
+              </w:rPr>
+              <w:t>Ограничение</w:t>
+            </w:r>
+          </w:p>
+        </w:tc>
+        <w:tc>
+          <w:tcPr>
+            <w:tcW w:w="1698" w:type="dxa"/>
+            <w:hideMark/>
+          </w:tcPr>
+          <w:p>
+            <w:pPr>
               <w:rPr>
                 <w:rFonts w:ascii="Times New Roman" w:hAnsi="Times New Roman" w:cs="Times New Roman"/>
               </w:rPr>
@@ -12314,43 +12384,40 @@
         </w:tc>
         <w:tc>
           <w:tcPr>
-            <w:tcW w:w="1932" w:type="dxa"/>
-            <w:tcBorders>
-              <w:left w:val="single" w:sz="1" w:space="0" w:color="000000"/>
-              <w:bottom w:val="single" w:sz="1" w:space="0" w:color="000000"/>
-              <w:right w:val="single" w:sz="1" w:space="0" w:color="000000"/>
-            </w:tcBorders>
-            <w:shd w:val="clear" w:color="auto" w:fill="auto"/>
-          </w:tcPr>
-          <w:p>
-            <w:pPr>
-              <w:pStyle w:val="af"/>
-              <w:rPr>
-                <w:rFonts w:ascii="Times New Roman" w:hAnsi="Times New Roman" w:cs="Times New Roman"/>
-              </w:rPr>
-            </w:pPr>
-            <w:r>
-              <w:rPr>
-                <w:rFonts w:ascii="Times New Roman" w:hAnsi="Times New Roman" w:cs="Times New Roman"/>
-              </w:rPr>
-              <w:t>Менеджер кафетерия</w:t>
-            </w:r>
+            <w:tcW w:w="2399" w:type="dxa"/>
+            <w:hideMark/>
+          </w:tcPr>
+          <w:p>
+            <w:pPr>
+              <w:rPr>
+                <w:rFonts w:ascii="Times New Roman" w:hAnsi="Times New Roman" w:cs="Times New Roman"/>
+              </w:rPr>
+            </w:pPr>
+            <w:r>
+              <w:rPr>
+                <w:rFonts w:ascii="Times New Roman" w:hAnsi="Times New Roman" w:cs="Times New Roman"/>
+              </w:rPr>
+              <w:t xml:space="preserve">Разработчики </w:t>
+            </w:r>
+            <w:proofErr w:type="spellStart"/>
+            <w:r>
+              <w:rPr>
+                <w:rFonts w:ascii="Times New Roman" w:hAnsi="Times New Roman" w:cs="Times New Roman"/>
+              </w:rPr>
+              <w:t>Kazino</w:t>
+            </w:r>
+            <w:proofErr w:type="spellEnd"/>
           </w:p>
         </w:tc>
       </w:tr>
       <w:tr>
         <w:tc>
           <w:tcPr>
-            <w:tcW w:w="1927" w:type="dxa"/>
-            <w:tcBorders>
-              <w:left w:val="single" w:sz="1" w:space="0" w:color="000000"/>
-              <w:bottom w:val="single" w:sz="1" w:space="0" w:color="000000"/>
-            </w:tcBorders>
-            <w:shd w:val="clear" w:color="auto" w:fill="auto"/>
-          </w:tcPr>
-          <w:p>
-            <w:pPr>
-              <w:pStyle w:val="af"/>
+            <w:tcW w:w="1527" w:type="dxa"/>
+            <w:hideMark/>
+          </w:tcPr>
+          <w:p>
+            <w:pPr>
               <w:rPr>
                 <w:rFonts w:ascii="Times New Roman" w:hAnsi="Times New Roman" w:cs="Times New Roman"/>
               </w:rPr>
@@ -12365,40 +12432,30 @@
         </w:tc>
         <w:tc>
           <w:tcPr>
-            <w:tcW w:w="1928" w:type="dxa"/>
-            <w:tcBorders>
-              <w:left w:val="single" w:sz="1" w:space="0" w:color="000000"/>
-              <w:bottom w:val="single" w:sz="1" w:space="0" w:color="000000"/>
-            </w:tcBorders>
-            <w:shd w:val="clear" w:color="auto" w:fill="auto"/>
-          </w:tcPr>
-          <w:p>
-            <w:pPr>
-              <w:pStyle w:val="af"/>
-              <w:rPr>
-                <w:rFonts w:ascii="Times New Roman" w:hAnsi="Times New Roman" w:cs="Times New Roman"/>
-              </w:rPr>
-            </w:pPr>
-            <w:r>
-              <w:rPr>
-                <w:rFonts w:ascii="Times New Roman" w:hAnsi="Times New Roman" w:cs="Times New Roman"/>
-              </w:rPr>
-              <w:t>Доставка всех заказов должна быть завершена между 10:00 и 14:00 по местному времени.</w:t>
-            </w:r>
-          </w:p>
-        </w:tc>
-        <w:tc>
-          <w:tcPr>
-            <w:tcW w:w="1927" w:type="dxa"/>
-            <w:tcBorders>
-              <w:left w:val="single" w:sz="1" w:space="0" w:color="000000"/>
-              <w:bottom w:val="single" w:sz="1" w:space="0" w:color="000000"/>
-            </w:tcBorders>
-            <w:shd w:val="clear" w:color="auto" w:fill="auto"/>
-          </w:tcPr>
-          <w:p>
-            <w:pPr>
-              <w:pStyle w:val="af"/>
+            <w:tcW w:w="2216" w:type="dxa"/>
+            <w:hideMark/>
+          </w:tcPr>
+          <w:p>
+            <w:pPr>
+              <w:rPr>
+                <w:rFonts w:ascii="Times New Roman" w:hAnsi="Times New Roman" w:cs="Times New Roman"/>
+              </w:rPr>
+            </w:pPr>
+            <w:r>
+              <w:rPr>
+                <w:rFonts w:ascii="Times New Roman" w:hAnsi="Times New Roman" w:cs="Times New Roman"/>
+              </w:rPr>
+              <w:t>Минимальная сумма ставки составляет 10 единиц игровой валюты.</w:t>
+            </w:r>
+          </w:p>
+        </w:tc>
+        <w:tc>
+          <w:tcPr>
+            <w:tcW w:w="236" w:type="dxa"/>
+            <w:hideMark/>
+          </w:tcPr>
+          <w:p>
+            <w:pPr>
               <w:rPr>
                 <w:rFonts w:ascii="Times New Roman" w:hAnsi="Times New Roman" w:cs="Times New Roman"/>
               </w:rPr>
@@ -12413,140 +12470,116 @@
         </w:tc>
         <w:tc>
           <w:tcPr>
-            <w:tcW w:w="1928" w:type="dxa"/>
-            <w:tcBorders>
-              <w:left w:val="single" w:sz="1" w:space="0" w:color="000000"/>
-              <w:bottom w:val="single" w:sz="1" w:space="0" w:color="000000"/>
-            </w:tcBorders>
-            <w:shd w:val="clear" w:color="auto" w:fill="auto"/>
-          </w:tcPr>
-          <w:p>
-            <w:pPr>
-              <w:pStyle w:val="af"/>
-              <w:rPr>
-                <w:rFonts w:ascii="Times New Roman" w:hAnsi="Times New Roman" w:cs="Times New Roman"/>
-              </w:rPr>
-            </w:pPr>
-            <w:r>
-              <w:rPr>
-                <w:rFonts w:ascii="Times New Roman" w:hAnsi="Times New Roman" w:cs="Times New Roman"/>
-              </w:rPr>
-              <w:t>Динамическое</w:t>
-            </w:r>
-          </w:p>
-        </w:tc>
-        <w:tc>
-          <w:tcPr>
-            <w:tcW w:w="1932" w:type="dxa"/>
-            <w:tcBorders>
-              <w:left w:val="single" w:sz="1" w:space="0" w:color="000000"/>
-              <w:bottom w:val="single" w:sz="1" w:space="0" w:color="000000"/>
-              <w:right w:val="single" w:sz="1" w:space="0" w:color="000000"/>
-            </w:tcBorders>
-            <w:shd w:val="clear" w:color="auto" w:fill="auto"/>
-          </w:tcPr>
-          <w:p>
-            <w:pPr>
-              <w:pStyle w:val="af"/>
-              <w:rPr>
-                <w:rFonts w:ascii="Times New Roman" w:hAnsi="Times New Roman" w:cs="Times New Roman"/>
-              </w:rPr>
-            </w:pPr>
-            <w:r>
-              <w:rPr>
-                <w:rFonts w:ascii="Times New Roman" w:hAnsi="Times New Roman" w:cs="Times New Roman"/>
-              </w:rPr>
-              <w:t>Менеджер кафетерия</w:t>
-            </w:r>
+            <w:tcW w:w="1698" w:type="dxa"/>
+            <w:hideMark/>
+          </w:tcPr>
+          <w:p>
+            <w:pPr>
+              <w:rPr>
+                <w:rFonts w:ascii="Times New Roman" w:hAnsi="Times New Roman" w:cs="Times New Roman"/>
+              </w:rPr>
+            </w:pPr>
+            <w:r>
+              <w:rPr>
+                <w:rFonts w:ascii="Times New Roman" w:hAnsi="Times New Roman" w:cs="Times New Roman"/>
+              </w:rPr>
+              <w:t>Статическое</w:t>
+            </w:r>
+          </w:p>
+        </w:tc>
+        <w:tc>
+          <w:tcPr>
+            <w:tcW w:w="2399" w:type="dxa"/>
+            <w:hideMark/>
+          </w:tcPr>
+          <w:p>
+            <w:pPr>
+              <w:rPr>
+                <w:rFonts w:ascii="Times New Roman" w:hAnsi="Times New Roman" w:cs="Times New Roman"/>
+              </w:rPr>
+            </w:pPr>
+            <w:r>
+              <w:rPr>
+                <w:rFonts w:ascii="Times New Roman" w:hAnsi="Times New Roman" w:cs="Times New Roman"/>
+              </w:rPr>
+              <w:t xml:space="preserve">Разработчики </w:t>
+            </w:r>
+            <w:proofErr w:type="spellStart"/>
+            <w:r>
+              <w:rPr>
+                <w:rFonts w:ascii="Times New Roman" w:hAnsi="Times New Roman" w:cs="Times New Roman"/>
+              </w:rPr>
+              <w:t>Kazino</w:t>
+            </w:r>
+            <w:proofErr w:type="spellEnd"/>
           </w:p>
         </w:tc>
       </w:tr>
       <w:tr>
         <w:tc>
           <w:tcPr>
-            <w:tcW w:w="1927" w:type="dxa"/>
-            <w:tcBorders>
-              <w:left w:val="single" w:sz="1" w:space="0" w:color="000000"/>
-              <w:bottom w:val="single" w:sz="1" w:space="0" w:color="000000"/>
-            </w:tcBorders>
-            <w:shd w:val="clear" w:color="auto" w:fill="auto"/>
-          </w:tcPr>
-          <w:p>
-            <w:pPr>
-              <w:pStyle w:val="af"/>
-              <w:rPr>
-                <w:rFonts w:ascii="Times New Roman" w:hAnsi="Times New Roman" w:cs="Times New Roman"/>
-              </w:rPr>
-            </w:pPr>
-            <w:r>
-              <w:rPr>
-                <w:rFonts w:ascii="Times New Roman" w:hAnsi="Times New Roman" w:cs="Times New Roman"/>
-              </w:rPr>
-              <w:lastRenderedPageBreak/>
+            <w:tcW w:w="1527" w:type="dxa"/>
+            <w:hideMark/>
+          </w:tcPr>
+          <w:p>
+            <w:pPr>
+              <w:rPr>
+                <w:rFonts w:ascii="Times New Roman" w:hAnsi="Times New Roman" w:cs="Times New Roman"/>
+              </w:rPr>
+            </w:pPr>
+            <w:r>
+              <w:rPr>
+                <w:rFonts w:ascii="Times New Roman" w:hAnsi="Times New Roman" w:cs="Times New Roman"/>
+              </w:rPr>
               <w:t>BR-3</w:t>
             </w:r>
           </w:p>
         </w:tc>
         <w:tc>
           <w:tcPr>
-            <w:tcW w:w="1928" w:type="dxa"/>
-            <w:tcBorders>
-              <w:left w:val="single" w:sz="1" w:space="0" w:color="000000"/>
-              <w:bottom w:val="single" w:sz="1" w:space="0" w:color="000000"/>
-            </w:tcBorders>
-            <w:shd w:val="clear" w:color="auto" w:fill="auto"/>
-          </w:tcPr>
-          <w:p>
-            <w:pPr>
-              <w:pStyle w:val="af"/>
-              <w:rPr>
-                <w:rFonts w:ascii="Times New Roman" w:hAnsi="Times New Roman" w:cs="Times New Roman"/>
-              </w:rPr>
-            </w:pPr>
-            <w:r>
-              <w:rPr>
-                <w:rFonts w:ascii="Times New Roman" w:hAnsi="Times New Roman" w:cs="Times New Roman"/>
-              </w:rPr>
-              <w:t>Все блюда из одного заказа должны доставляться в одно место.</w:t>
-            </w:r>
-          </w:p>
-        </w:tc>
-        <w:tc>
-          <w:tcPr>
-            <w:tcW w:w="1927" w:type="dxa"/>
-            <w:tcBorders>
-              <w:left w:val="single" w:sz="1" w:space="0" w:color="000000"/>
-              <w:bottom w:val="single" w:sz="1" w:space="0" w:color="000000"/>
-            </w:tcBorders>
-            <w:shd w:val="clear" w:color="auto" w:fill="auto"/>
-          </w:tcPr>
-          <w:p>
-            <w:pPr>
-              <w:pStyle w:val="af"/>
-              <w:rPr>
-                <w:rFonts w:ascii="Times New Roman" w:hAnsi="Times New Roman" w:cs="Times New Roman"/>
-              </w:rPr>
-            </w:pPr>
-            <w:r>
-              <w:rPr>
-                <w:rFonts w:ascii="Times New Roman" w:hAnsi="Times New Roman" w:cs="Times New Roman"/>
-              </w:rPr>
-              <w:t>Ограничение</w:t>
-            </w:r>
-          </w:p>
-        </w:tc>
-        <w:tc>
-          <w:tcPr>
-            <w:tcW w:w="1928" w:type="dxa"/>
-            <w:tcBorders>
-              <w:left w:val="single" w:sz="1" w:space="0" w:color="000000"/>
-              <w:bottom w:val="single" w:sz="1" w:space="0" w:color="000000"/>
-            </w:tcBorders>
-            <w:shd w:val="clear" w:color="auto" w:fill="auto"/>
-          </w:tcPr>
-          <w:p>
-            <w:pPr>
-              <w:pStyle w:val="af"/>
+            <w:tcW w:w="2216" w:type="dxa"/>
+            <w:hideMark/>
+          </w:tcPr>
+          <w:p>
+            <w:pPr>
+              <w:rPr>
+                <w:rFonts w:ascii="Times New Roman" w:hAnsi="Times New Roman" w:cs="Times New Roman"/>
+              </w:rPr>
+            </w:pPr>
+            <w:r>
+              <w:rPr>
+                <w:rFonts w:ascii="Times New Roman" w:hAnsi="Times New Roman" w:cs="Times New Roman"/>
+              </w:rPr>
+              <w:t>Выигрышные комбинации определяются на основе предопределенных правил и коэффициентов.</w:t>
+            </w:r>
+          </w:p>
+        </w:tc>
+        <w:tc>
+          <w:tcPr>
+            <w:tcW w:w="236" w:type="dxa"/>
+            <w:hideMark/>
+          </w:tcPr>
+          <w:p>
+            <w:pPr>
+              <w:rPr>
+                <w:rFonts w:ascii="Times New Roman" w:hAnsi="Times New Roman" w:cs="Times New Roman"/>
+              </w:rPr>
+            </w:pPr>
+            <w:r>
+              <w:rPr>
+                <w:rFonts w:ascii="Times New Roman" w:hAnsi="Times New Roman" w:cs="Times New Roman"/>
+              </w:rPr>
+              <w:t>Факт</w:t>
+            </w:r>
+          </w:p>
+        </w:tc>
+        <w:tc>
+          <w:tcPr>
+            <w:tcW w:w="1698" w:type="dxa"/>
+            <w:hideMark/>
+          </w:tcPr>
+          <w:p>
+            <w:pPr>
               <w:rPr>
                 <w:rFonts w:ascii="Times New Roman" w:hAnsi="Times New Roman" w:cs="Times New Roman"/>
               </w:rPr>
@@ -12561,43 +12594,40 @@
         </w:tc>
         <w:tc>
           <w:tcPr>
-            <w:tcW w:w="1932" w:type="dxa"/>
-            <w:tcBorders>
-              <w:left w:val="single" w:sz="1" w:space="0" w:color="000000"/>
-              <w:bottom w:val="single" w:sz="1" w:space="0" w:color="000000"/>
-              <w:right w:val="single" w:sz="1" w:space="0" w:color="000000"/>
-            </w:tcBorders>
-            <w:shd w:val="clear" w:color="auto" w:fill="auto"/>
-          </w:tcPr>
-          <w:p>
-            <w:pPr>
-              <w:pStyle w:val="af"/>
-              <w:rPr>
-                <w:rFonts w:ascii="Times New Roman" w:hAnsi="Times New Roman" w:cs="Times New Roman"/>
-              </w:rPr>
-            </w:pPr>
-            <w:r>
-              <w:rPr>
-                <w:rFonts w:ascii="Times New Roman" w:hAnsi="Times New Roman" w:cs="Times New Roman"/>
-              </w:rPr>
-              <w:t>Менеджер кафетерия</w:t>
-            </w:r>
+            <w:tcW w:w="2399" w:type="dxa"/>
+            <w:hideMark/>
+          </w:tcPr>
+          <w:p>
+            <w:pPr>
+              <w:rPr>
+                <w:rFonts w:ascii="Times New Roman" w:hAnsi="Times New Roman" w:cs="Times New Roman"/>
+              </w:rPr>
+            </w:pPr>
+            <w:r>
+              <w:rPr>
+                <w:rFonts w:ascii="Times New Roman" w:hAnsi="Times New Roman" w:cs="Times New Roman"/>
+              </w:rPr>
+              <w:t xml:space="preserve">Разработчики </w:t>
+            </w:r>
+            <w:proofErr w:type="spellStart"/>
+            <w:r>
+              <w:rPr>
+                <w:rFonts w:ascii="Times New Roman" w:hAnsi="Times New Roman" w:cs="Times New Roman"/>
+              </w:rPr>
+              <w:t>Kazino</w:t>
+            </w:r>
+            <w:proofErr w:type="spellEnd"/>
           </w:p>
         </w:tc>
       </w:tr>
       <w:tr>
         <w:tc>
           <w:tcPr>
-            <w:tcW w:w="1927" w:type="dxa"/>
-            <w:tcBorders>
-              <w:left w:val="single" w:sz="1" w:space="0" w:color="000000"/>
-              <w:bottom w:val="single" w:sz="1" w:space="0" w:color="000000"/>
-            </w:tcBorders>
-            <w:shd w:val="clear" w:color="auto" w:fill="auto"/>
-          </w:tcPr>
-          <w:p>
-            <w:pPr>
-              <w:pStyle w:val="af"/>
+            <w:tcW w:w="1527" w:type="dxa"/>
+            <w:hideMark/>
+          </w:tcPr>
+          <w:p>
+            <w:pPr>
               <w:rPr>
                 <w:rFonts w:ascii="Times New Roman" w:hAnsi="Times New Roman" w:cs="Times New Roman"/>
               </w:rPr>
@@ -12612,40 +12642,30 @@
         </w:tc>
         <w:tc>
           <w:tcPr>
-            <w:tcW w:w="1928" w:type="dxa"/>
-            <w:tcBorders>
-              <w:left w:val="single" w:sz="1" w:space="0" w:color="000000"/>
-              <w:bottom w:val="single" w:sz="1" w:space="0" w:color="000000"/>
-            </w:tcBorders>
-            <w:shd w:val="clear" w:color="auto" w:fill="auto"/>
-          </w:tcPr>
-          <w:p>
-            <w:pPr>
-              <w:pStyle w:val="af"/>
-              <w:rPr>
-                <w:rFonts w:ascii="Times New Roman" w:hAnsi="Times New Roman" w:cs="Times New Roman"/>
-              </w:rPr>
-            </w:pPr>
-            <w:r>
-              <w:rPr>
-                <w:rFonts w:ascii="Times New Roman" w:hAnsi="Times New Roman" w:cs="Times New Roman"/>
-              </w:rPr>
-              <w:t>Все блюда из одного заказа должны быть оплачены одним и тем же методом.</w:t>
-            </w:r>
-          </w:p>
-        </w:tc>
-        <w:tc>
-          <w:tcPr>
-            <w:tcW w:w="1927" w:type="dxa"/>
-            <w:tcBorders>
-              <w:left w:val="single" w:sz="1" w:space="0" w:color="000000"/>
-              <w:bottom w:val="single" w:sz="1" w:space="0" w:color="000000"/>
-            </w:tcBorders>
-            <w:shd w:val="clear" w:color="auto" w:fill="auto"/>
-          </w:tcPr>
-          <w:p>
-            <w:pPr>
-              <w:pStyle w:val="af"/>
+            <w:tcW w:w="2216" w:type="dxa"/>
+            <w:hideMark/>
+          </w:tcPr>
+          <w:p>
+            <w:pPr>
+              <w:rPr>
+                <w:rFonts w:ascii="Times New Roman" w:hAnsi="Times New Roman" w:cs="Times New Roman"/>
+              </w:rPr>
+            </w:pPr>
+            <w:r>
+              <w:rPr>
+                <w:rFonts w:ascii="Times New Roman" w:hAnsi="Times New Roman" w:cs="Times New Roman"/>
+              </w:rPr>
+              <w:t>Все действия пользователей (ставки, игры, выигрыши) должны быть защищены с использованием протокола HTTPS.</w:t>
+            </w:r>
+          </w:p>
+        </w:tc>
+        <w:tc>
+          <w:tcPr>
+            <w:tcW w:w="236" w:type="dxa"/>
+            <w:hideMark/>
+          </w:tcPr>
+          <w:p>
+            <w:pPr>
               <w:rPr>
                 <w:rFonts w:ascii="Times New Roman" w:hAnsi="Times New Roman" w:cs="Times New Roman"/>
               </w:rPr>
@@ -12660,16 +12680,11 @@
         </w:tc>
         <w:tc>
           <w:tcPr>
-            <w:tcW w:w="1928" w:type="dxa"/>
-            <w:tcBorders>
-              <w:left w:val="single" w:sz="1" w:space="0" w:color="000000"/>
-              <w:bottom w:val="single" w:sz="1" w:space="0" w:color="000000"/>
-            </w:tcBorders>
-            <w:shd w:val="clear" w:color="auto" w:fill="auto"/>
-          </w:tcPr>
-          <w:p>
-            <w:pPr>
-              <w:pStyle w:val="af"/>
+            <w:tcW w:w="1698" w:type="dxa"/>
+            <w:hideMark/>
+          </w:tcPr>
+          <w:p>
+            <w:pPr>
               <w:rPr>
                 <w:rFonts w:ascii="Times New Roman" w:hAnsi="Times New Roman" w:cs="Times New Roman"/>
               </w:rPr>
@@ -12684,26 +12699,20 @@
         </w:tc>
         <w:tc>
           <w:tcPr>
-            <w:tcW w:w="1932" w:type="dxa"/>
-            <w:tcBorders>
-              <w:left w:val="single" w:sz="1" w:space="0" w:color="000000"/>
-              <w:bottom w:val="single" w:sz="1" w:space="0" w:color="000000"/>
-              <w:right w:val="single" w:sz="1" w:space="0" w:color="000000"/>
-            </w:tcBorders>
-            <w:shd w:val="clear" w:color="auto" w:fill="auto"/>
-          </w:tcPr>
-          <w:p>
-            <w:pPr>
-              <w:pStyle w:val="af"/>
-              <w:rPr>
-                <w:rFonts w:ascii="Times New Roman" w:hAnsi="Times New Roman" w:cs="Times New Roman"/>
-              </w:rPr>
-            </w:pPr>
-            <w:r>
-              <w:rPr>
-                <w:rFonts w:ascii="Times New Roman" w:hAnsi="Times New Roman" w:cs="Times New Roman"/>
-              </w:rPr>
-              <w:t>Менеджер кафетерия</w:t>
+            <w:tcW w:w="2399" w:type="dxa"/>
+            <w:hideMark/>
+          </w:tcPr>
+          <w:p>
+            <w:pPr>
+              <w:rPr>
+                <w:rFonts w:ascii="Times New Roman" w:hAnsi="Times New Roman" w:cs="Times New Roman"/>
+              </w:rPr>
+            </w:pPr>
+            <w:r>
+              <w:rPr>
+                <w:rFonts w:ascii="Times New Roman" w:hAnsi="Times New Roman" w:cs="Times New Roman"/>
+              </w:rPr>
+              <w:t>Политика безопасности компании</w:t>
             </w:r>
           </w:p>
         </w:tc>
@@ -12711,88 +12720,68 @@
       <w:tr>
         <w:tc>
           <w:tcPr>
-            <w:tcW w:w="1927" w:type="dxa"/>
-            <w:tcBorders>
-              <w:left w:val="single" w:sz="1" w:space="0" w:color="000000"/>
-              <w:bottom w:val="single" w:sz="1" w:space="0" w:color="000000"/>
-            </w:tcBorders>
-            <w:shd w:val="clear" w:color="auto" w:fill="auto"/>
-          </w:tcPr>
-          <w:p>
-            <w:pPr>
-              <w:pStyle w:val="af"/>
-              <w:rPr>
-                <w:rFonts w:ascii="Times New Roman" w:hAnsi="Times New Roman" w:cs="Times New Roman"/>
-              </w:rPr>
-            </w:pPr>
-            <w:r>
-              <w:rPr>
-                <w:rFonts w:ascii="Times New Roman" w:hAnsi="Times New Roman" w:cs="Times New Roman"/>
-              </w:rPr>
-              <w:t>BR-8</w:t>
-            </w:r>
-          </w:p>
-        </w:tc>
-        <w:tc>
-          <w:tcPr>
-            <w:tcW w:w="1928" w:type="dxa"/>
-            <w:tcBorders>
-              <w:left w:val="single" w:sz="1" w:space="0" w:color="000000"/>
-              <w:bottom w:val="single" w:sz="1" w:space="0" w:color="000000"/>
-            </w:tcBorders>
-            <w:shd w:val="clear" w:color="auto" w:fill="auto"/>
-          </w:tcPr>
-          <w:p>
-            <w:pPr>
-              <w:pStyle w:val="af"/>
-              <w:rPr>
-                <w:rFonts w:ascii="Times New Roman" w:hAnsi="Times New Roman" w:cs="Times New Roman"/>
-              </w:rPr>
-            </w:pPr>
-            <w:r>
-              <w:rPr>
-                <w:rFonts w:ascii="Times New Roman" w:hAnsi="Times New Roman" w:cs="Times New Roman"/>
-              </w:rPr>
-              <w:t>Блюда должны быть заказаны не более, чем за 14 календарных дней до даты доставки.</w:t>
-            </w:r>
-          </w:p>
-        </w:tc>
-        <w:tc>
-          <w:tcPr>
-            <w:tcW w:w="1927" w:type="dxa"/>
-            <w:tcBorders>
-              <w:left w:val="single" w:sz="1" w:space="0" w:color="000000"/>
-              <w:bottom w:val="single" w:sz="1" w:space="0" w:color="000000"/>
-            </w:tcBorders>
-            <w:shd w:val="clear" w:color="auto" w:fill="auto"/>
-          </w:tcPr>
-          <w:p>
-            <w:pPr>
-              <w:pStyle w:val="af"/>
-              <w:rPr>
-                <w:rFonts w:ascii="Times New Roman" w:hAnsi="Times New Roman" w:cs="Times New Roman"/>
-              </w:rPr>
-            </w:pPr>
-            <w:r>
-              <w:rPr>
-                <w:rFonts w:ascii="Times New Roman" w:hAnsi="Times New Roman" w:cs="Times New Roman"/>
-              </w:rPr>
-              <w:t>Ограничение</w:t>
-            </w:r>
-          </w:p>
-        </w:tc>
-        <w:tc>
-          <w:tcPr>
-            <w:tcW w:w="1928" w:type="dxa"/>
-            <w:tcBorders>
-              <w:left w:val="single" w:sz="1" w:space="0" w:color="000000"/>
-              <w:bottom w:val="single" w:sz="1" w:space="0" w:color="000000"/>
-            </w:tcBorders>
-            <w:shd w:val="clear" w:color="auto" w:fill="auto"/>
-          </w:tcPr>
-          <w:p>
-            <w:pPr>
-              <w:pStyle w:val="af"/>
+            <w:tcW w:w="1527" w:type="dxa"/>
+            <w:hideMark/>
+          </w:tcPr>
+          <w:p>
+            <w:pPr>
+              <w:rPr>
+                <w:rFonts w:ascii="Times New Roman" w:hAnsi="Times New Roman" w:cs="Times New Roman"/>
+              </w:rPr>
+            </w:pPr>
+            <w:r>
+              <w:rPr>
+                <w:rFonts w:ascii="Times New Roman" w:hAnsi="Times New Roman" w:cs="Times New Roman"/>
+              </w:rPr>
+              <w:t>BR-5</w:t>
+            </w:r>
+          </w:p>
+        </w:tc>
+        <w:tc>
+          <w:tcPr>
+            <w:tcW w:w="2216" w:type="dxa"/>
+            <w:hideMark/>
+          </w:tcPr>
+          <w:p>
+            <w:pPr>
+              <w:rPr>
+                <w:rFonts w:ascii="Times New Roman" w:hAnsi="Times New Roman" w:cs="Times New Roman"/>
+              </w:rPr>
+            </w:pPr>
+            <w:r>
+              <w:rPr>
+                <w:rFonts w:ascii="Times New Roman" w:hAnsi="Times New Roman" w:cs="Times New Roman"/>
+              </w:rPr>
+              <w:t>Результат игры определяется после полной остановки всех барабанов.</w:t>
+            </w:r>
+          </w:p>
+        </w:tc>
+        <w:tc>
+          <w:tcPr>
+            <w:tcW w:w="236" w:type="dxa"/>
+            <w:hideMark/>
+          </w:tcPr>
+          <w:p>
+            <w:pPr>
+              <w:rPr>
+                <w:rFonts w:ascii="Times New Roman" w:hAnsi="Times New Roman" w:cs="Times New Roman"/>
+              </w:rPr>
+            </w:pPr>
+            <w:r>
+              <w:rPr>
+                <w:rFonts w:ascii="Times New Roman" w:hAnsi="Times New Roman" w:cs="Times New Roman"/>
+              </w:rPr>
+              <w:t>Факт</w:t>
+            </w:r>
+          </w:p>
+        </w:tc>
+        <w:tc>
+          <w:tcPr>
+            <w:tcW w:w="1698" w:type="dxa"/>
+            <w:hideMark/>
+          </w:tcPr>
+          <w:p>
+            <w:pPr>
               <w:rPr>
                 <w:rFonts w:ascii="Times New Roman" w:hAnsi="Times New Roman" w:cs="Times New Roman"/>
               </w:rPr>
@@ -12807,91 +12796,78 @@
         </w:tc>
         <w:tc>
           <w:tcPr>
-            <w:tcW w:w="1932" w:type="dxa"/>
-            <w:tcBorders>
-              <w:left w:val="single" w:sz="1" w:space="0" w:color="000000"/>
-              <w:bottom w:val="single" w:sz="1" w:space="0" w:color="000000"/>
-              <w:right w:val="single" w:sz="1" w:space="0" w:color="000000"/>
-            </w:tcBorders>
-            <w:shd w:val="clear" w:color="auto" w:fill="auto"/>
-          </w:tcPr>
-          <w:p>
-            <w:pPr>
-              <w:pStyle w:val="af"/>
-              <w:rPr>
-                <w:rFonts w:ascii="Times New Roman" w:hAnsi="Times New Roman" w:cs="Times New Roman"/>
-              </w:rPr>
-            </w:pPr>
-            <w:r>
-              <w:rPr>
-                <w:rFonts w:ascii="Times New Roman" w:hAnsi="Times New Roman" w:cs="Times New Roman"/>
-              </w:rPr>
-              <w:t>Менеджер кафетерия</w:t>
-            </w:r>
+            <w:tcW w:w="2399" w:type="dxa"/>
+            <w:hideMark/>
+          </w:tcPr>
+          <w:p>
+            <w:pPr>
+              <w:rPr>
+                <w:rFonts w:ascii="Times New Roman" w:hAnsi="Times New Roman" w:cs="Times New Roman"/>
+              </w:rPr>
+            </w:pPr>
+            <w:r>
+              <w:rPr>
+                <w:rFonts w:ascii="Times New Roman" w:hAnsi="Times New Roman" w:cs="Times New Roman"/>
+              </w:rPr>
+              <w:t xml:space="preserve">Разработчики </w:t>
+            </w:r>
+            <w:proofErr w:type="spellStart"/>
+            <w:r>
+              <w:rPr>
+                <w:rFonts w:ascii="Times New Roman" w:hAnsi="Times New Roman" w:cs="Times New Roman"/>
+              </w:rPr>
+              <w:t>Kazino</w:t>
+            </w:r>
+            <w:proofErr w:type="spellEnd"/>
           </w:p>
         </w:tc>
       </w:tr>
       <w:tr>
         <w:tc>
           <w:tcPr>
-            <w:tcW w:w="1927" w:type="dxa"/>
-            <w:tcBorders>
-              <w:left w:val="single" w:sz="1" w:space="0" w:color="000000"/>
-              <w:bottom w:val="single" w:sz="1" w:space="0" w:color="000000"/>
-            </w:tcBorders>
-            <w:shd w:val="clear" w:color="auto" w:fill="auto"/>
-          </w:tcPr>
-          <w:p>
-            <w:pPr>
-              <w:pStyle w:val="af"/>
-              <w:rPr>
-                <w:rFonts w:ascii="Times New Roman" w:hAnsi="Times New Roman" w:cs="Times New Roman"/>
-              </w:rPr>
-            </w:pPr>
-            <w:r>
-              <w:rPr>
-                <w:rFonts w:ascii="Times New Roman" w:hAnsi="Times New Roman" w:cs="Times New Roman"/>
-              </w:rPr>
-              <w:t>BR-11</w:t>
-            </w:r>
-          </w:p>
-        </w:tc>
-        <w:tc>
-          <w:tcPr>
-            <w:tcW w:w="1928" w:type="dxa"/>
-            <w:tcBorders>
-              <w:left w:val="single" w:sz="1" w:space="0" w:color="000000"/>
-              <w:bottom w:val="single" w:sz="1" w:space="0" w:color="000000"/>
-            </w:tcBorders>
-            <w:shd w:val="clear" w:color="auto" w:fill="auto"/>
-          </w:tcPr>
-          <w:p>
-            <w:pPr>
-              <w:pStyle w:val="af"/>
-              <w:rPr>
-                <w:rFonts w:ascii="Times New Roman" w:hAnsi="Times New Roman" w:cs="Times New Roman"/>
-              </w:rPr>
-            </w:pPr>
-            <w:r>
-              <w:rPr>
-                <w:rFonts w:ascii="Times New Roman" w:hAnsi="Times New Roman" w:cs="Times New Roman"/>
-              </w:rPr>
-              <w:t>Если заказ должен доставляться, клиент должен оплатить его посредством удержания из зарплаты.</w:t>
-            </w:r>
-          </w:p>
-        </w:tc>
-        <w:tc>
-          <w:tcPr>
-            <w:tcW w:w="1927" w:type="dxa"/>
-            <w:tcBorders>
-              <w:left w:val="single" w:sz="1" w:space="0" w:color="000000"/>
-              <w:bottom w:val="single" w:sz="1" w:space="0" w:color="000000"/>
-            </w:tcBorders>
-            <w:shd w:val="clear" w:color="auto" w:fill="auto"/>
-          </w:tcPr>
-          <w:p>
-            <w:pPr>
-              <w:pStyle w:val="af"/>
+            <w:tcW w:w="1527" w:type="dxa"/>
+            <w:hideMark/>
+          </w:tcPr>
+          <w:p>
+            <w:pPr>
+              <w:rPr>
+                <w:rFonts w:ascii="Times New Roman" w:hAnsi="Times New Roman" w:cs="Times New Roman"/>
+              </w:rPr>
+            </w:pPr>
+            <w:r>
+              <w:rPr>
+                <w:rFonts w:ascii="Times New Roman" w:hAnsi="Times New Roman" w:cs="Times New Roman"/>
+              </w:rPr>
+              <w:t>BR-6</w:t>
+            </w:r>
+          </w:p>
+        </w:tc>
+        <w:tc>
+          <w:tcPr>
+            <w:tcW w:w="2216" w:type="dxa"/>
+            <w:hideMark/>
+          </w:tcPr>
+          <w:p>
+            <w:pPr>
+              <w:rPr>
+                <w:rFonts w:ascii="Times New Roman" w:hAnsi="Times New Roman" w:cs="Times New Roman"/>
+              </w:rPr>
+            </w:pPr>
+            <w:r>
+              <w:rPr>
+                <w:rFonts w:ascii="Times New Roman" w:hAnsi="Times New Roman" w:cs="Times New Roman"/>
+              </w:rPr>
+              <w:t>Администраторы имеют доступ только к обезличенной статистике пользователей для анализа.</w:t>
+            </w:r>
+          </w:p>
+        </w:tc>
+        <w:tc>
+          <w:tcPr>
+            <w:tcW w:w="236" w:type="dxa"/>
+            <w:hideMark/>
+          </w:tcPr>
+          <w:p>
+            <w:pPr>
               <w:rPr>
                 <w:rFonts w:ascii="Times New Roman" w:hAnsi="Times New Roman" w:cs="Times New Roman"/>
               </w:rPr>
@@ -12906,50 +12882,39 @@
         </w:tc>
         <w:tc>
           <w:tcPr>
-            <w:tcW w:w="1928" w:type="dxa"/>
-            <w:tcBorders>
-              <w:left w:val="single" w:sz="1" w:space="0" w:color="000000"/>
-              <w:bottom w:val="single" w:sz="1" w:space="0" w:color="000000"/>
-            </w:tcBorders>
-            <w:shd w:val="clear" w:color="auto" w:fill="auto"/>
-          </w:tcPr>
-          <w:p>
-            <w:pPr>
-              <w:pStyle w:val="af"/>
-              <w:rPr>
-                <w:rFonts w:ascii="Times New Roman" w:hAnsi="Times New Roman" w:cs="Times New Roman"/>
-              </w:rPr>
-            </w:pPr>
-            <w:r>
-              <w:rPr>
-                <w:rFonts w:ascii="Times New Roman" w:hAnsi="Times New Roman" w:cs="Times New Roman"/>
-              </w:rPr>
-              <w:t>Динамическое</w:t>
-            </w:r>
-          </w:p>
-        </w:tc>
-        <w:tc>
-          <w:tcPr>
-            <w:tcW w:w="1932" w:type="dxa"/>
-            <w:tcBorders>
-              <w:left w:val="single" w:sz="1" w:space="0" w:color="000000"/>
-              <w:bottom w:val="single" w:sz="1" w:space="0" w:color="000000"/>
-              <w:right w:val="single" w:sz="1" w:space="0" w:color="000000"/>
-            </w:tcBorders>
-            <w:shd w:val="clear" w:color="auto" w:fill="auto"/>
-          </w:tcPr>
-          <w:p>
-            <w:pPr>
-              <w:pStyle w:val="af"/>
-              <w:rPr>
-                <w:rFonts w:ascii="Times New Roman" w:hAnsi="Times New Roman" w:cs="Times New Roman"/>
-              </w:rPr>
-            </w:pPr>
-            <w:r>
-              <w:rPr>
-                <w:rFonts w:ascii="Times New Roman" w:hAnsi="Times New Roman" w:cs="Times New Roman"/>
-              </w:rPr>
-              <w:t>Менеджер кафетерия</w:t>
+            <w:tcW w:w="1698" w:type="dxa"/>
+            <w:hideMark/>
+          </w:tcPr>
+          <w:p>
+            <w:pPr>
+              <w:rPr>
+                <w:rFonts w:ascii="Times New Roman" w:hAnsi="Times New Roman" w:cs="Times New Roman"/>
+              </w:rPr>
+            </w:pPr>
+            <w:r>
+              <w:rPr>
+                <w:rFonts w:ascii="Times New Roman" w:hAnsi="Times New Roman" w:cs="Times New Roman"/>
+              </w:rPr>
+              <w:t>Статическое</w:t>
+            </w:r>
+          </w:p>
+        </w:tc>
+        <w:tc>
+          <w:tcPr>
+            <w:tcW w:w="2399" w:type="dxa"/>
+            <w:hideMark/>
+          </w:tcPr>
+          <w:p>
+            <w:pPr>
+              <w:rPr>
+                <w:rFonts w:ascii="Times New Roman" w:hAnsi="Times New Roman" w:cs="Times New Roman"/>
+              </w:rPr>
+            </w:pPr>
+            <w:r>
+              <w:rPr>
+                <w:rFonts w:ascii="Times New Roman" w:hAnsi="Times New Roman" w:cs="Times New Roman"/>
+              </w:rPr>
+              <w:t>Политика конфиденциальности</w:t>
             </w:r>
           </w:p>
         </w:tc>
@@ -12957,219 +12922,174 @@
       <w:tr>
         <w:tc>
           <w:tcPr>
-            <w:tcW w:w="1927" w:type="dxa"/>
-            <w:tcBorders>
-              <w:left w:val="single" w:sz="1" w:space="0" w:color="000000"/>
-              <w:bottom w:val="single" w:sz="1" w:space="0" w:color="000000"/>
-            </w:tcBorders>
-            <w:shd w:val="clear" w:color="auto" w:fill="auto"/>
-          </w:tcPr>
-          <w:p>
-            <w:pPr>
-              <w:pStyle w:val="af"/>
-              <w:rPr>
-                <w:rFonts w:ascii="Times New Roman" w:hAnsi="Times New Roman" w:cs="Times New Roman"/>
-              </w:rPr>
-            </w:pPr>
-            <w:r>
-              <w:rPr>
-                <w:rFonts w:ascii="Times New Roman" w:hAnsi="Times New Roman" w:cs="Times New Roman"/>
-              </w:rPr>
-              <w:t>BR-12</w:t>
-            </w:r>
-          </w:p>
-        </w:tc>
-        <w:tc>
-          <w:tcPr>
-            <w:tcW w:w="1928" w:type="dxa"/>
-            <w:tcBorders>
-              <w:left w:val="single" w:sz="1" w:space="0" w:color="000000"/>
-              <w:bottom w:val="single" w:sz="1" w:space="0" w:color="000000"/>
-            </w:tcBorders>
-            <w:shd w:val="clear" w:color="auto" w:fill="auto"/>
-          </w:tcPr>
-          <w:p>
-            <w:pPr>
-              <w:pStyle w:val="af"/>
-              <w:rPr>
-                <w:rFonts w:ascii="Times New Roman" w:hAnsi="Times New Roman" w:cs="Times New Roman"/>
-              </w:rPr>
-            </w:pPr>
-            <w:r>
-              <w:rPr>
-                <w:rFonts w:ascii="Times New Roman" w:hAnsi="Times New Roman" w:cs="Times New Roman"/>
-              </w:rPr>
-              <w:t>Стоимость заказа подсчитывается как сумма цен единиц каждого блюда, умноженных на количество заказанных единиц этого блюда, плюс налог с продаж, плюс плата за доставку, если заказ доставляется в пункт, расположенный вне зоны бесплатной доставки.</w:t>
-            </w:r>
-          </w:p>
-        </w:tc>
-        <w:tc>
-          <w:tcPr>
-            <w:tcW w:w="1927" w:type="dxa"/>
-            <w:tcBorders>
-              <w:left w:val="single" w:sz="1" w:space="0" w:color="000000"/>
-              <w:bottom w:val="single" w:sz="1" w:space="0" w:color="000000"/>
-            </w:tcBorders>
-            <w:shd w:val="clear" w:color="auto" w:fill="auto"/>
-          </w:tcPr>
-          <w:p>
-            <w:pPr>
-              <w:pStyle w:val="af"/>
-              <w:rPr>
-                <w:rFonts w:ascii="Times New Roman" w:hAnsi="Times New Roman" w:cs="Times New Roman"/>
-              </w:rPr>
-            </w:pPr>
-            <w:r>
-              <w:rPr>
-                <w:rFonts w:ascii="Times New Roman" w:hAnsi="Times New Roman" w:cs="Times New Roman"/>
-              </w:rPr>
-              <w:t>Вычисление</w:t>
-            </w:r>
-          </w:p>
-        </w:tc>
-        <w:tc>
-          <w:tcPr>
-            <w:tcW w:w="1928" w:type="dxa"/>
-            <w:tcBorders>
-              <w:left w:val="single" w:sz="1" w:space="0" w:color="000000"/>
-              <w:bottom w:val="single" w:sz="1" w:space="0" w:color="000000"/>
-            </w:tcBorders>
-            <w:shd w:val="clear" w:color="auto" w:fill="auto"/>
-          </w:tcPr>
-          <w:p>
-            <w:pPr>
-              <w:pStyle w:val="af"/>
-              <w:rPr>
-                <w:rFonts w:ascii="Times New Roman" w:hAnsi="Times New Roman" w:cs="Times New Roman"/>
-              </w:rPr>
-            </w:pPr>
-            <w:r>
-              <w:rPr>
-                <w:rFonts w:ascii="Times New Roman" w:hAnsi="Times New Roman" w:cs="Times New Roman"/>
-              </w:rPr>
-              <w:t>Динамическое</w:t>
-            </w:r>
-          </w:p>
-        </w:tc>
-        <w:tc>
-          <w:tcPr>
-            <w:tcW w:w="1932" w:type="dxa"/>
-            <w:tcBorders>
-              <w:left w:val="single" w:sz="1" w:space="0" w:color="000000"/>
-              <w:bottom w:val="single" w:sz="1" w:space="0" w:color="000000"/>
-              <w:right w:val="single" w:sz="1" w:space="0" w:color="000000"/>
-            </w:tcBorders>
-            <w:shd w:val="clear" w:color="auto" w:fill="auto"/>
-          </w:tcPr>
-          <w:p>
-            <w:pPr>
-              <w:pStyle w:val="af"/>
-              <w:rPr>
-                <w:rFonts w:ascii="Times New Roman" w:hAnsi="Times New Roman" w:cs="Times New Roman"/>
-              </w:rPr>
-            </w:pPr>
-            <w:r>
-              <w:rPr>
-                <w:rFonts w:ascii="Times New Roman" w:hAnsi="Times New Roman" w:cs="Times New Roman"/>
-              </w:rPr>
-              <w:t>Политика кафетерия, налоговые законы</w:t>
-            </w:r>
+            <w:tcW w:w="1527" w:type="dxa"/>
+            <w:hideMark/>
+          </w:tcPr>
+          <w:p>
+            <w:pPr>
+              <w:rPr>
+                <w:rFonts w:ascii="Times New Roman" w:hAnsi="Times New Roman" w:cs="Times New Roman"/>
+              </w:rPr>
+            </w:pPr>
+            <w:r>
+              <w:rPr>
+                <w:rFonts w:ascii="Times New Roman" w:hAnsi="Times New Roman" w:cs="Times New Roman"/>
+              </w:rPr>
+              <w:t>BR-7</w:t>
+            </w:r>
+          </w:p>
+        </w:tc>
+        <w:tc>
+          <w:tcPr>
+            <w:tcW w:w="2216" w:type="dxa"/>
+            <w:hideMark/>
+          </w:tcPr>
+          <w:p>
+            <w:pPr>
+              <w:rPr>
+                <w:rFonts w:ascii="Times New Roman" w:hAnsi="Times New Roman" w:cs="Times New Roman"/>
+              </w:rPr>
+            </w:pPr>
+            <w:r>
+              <w:rPr>
+                <w:rFonts w:ascii="Times New Roman" w:hAnsi="Times New Roman" w:cs="Times New Roman"/>
+              </w:rPr>
+              <w:t>Пользователь может зарегистрироваться в системе только при наличии уникального логина.</w:t>
+            </w:r>
+          </w:p>
+        </w:tc>
+        <w:tc>
+          <w:tcPr>
+            <w:tcW w:w="236" w:type="dxa"/>
+            <w:hideMark/>
+          </w:tcPr>
+          <w:p>
+            <w:pPr>
+              <w:rPr>
+                <w:rFonts w:ascii="Times New Roman" w:hAnsi="Times New Roman" w:cs="Times New Roman"/>
+              </w:rPr>
+            </w:pPr>
+            <w:r>
+              <w:rPr>
+                <w:rFonts w:ascii="Times New Roman" w:hAnsi="Times New Roman" w:cs="Times New Roman"/>
+              </w:rPr>
+              <w:t>Ограничение</w:t>
+            </w:r>
+          </w:p>
+        </w:tc>
+        <w:tc>
+          <w:tcPr>
+            <w:tcW w:w="1698" w:type="dxa"/>
+            <w:hideMark/>
+          </w:tcPr>
+          <w:p>
+            <w:pPr>
+              <w:rPr>
+                <w:rFonts w:ascii="Times New Roman" w:hAnsi="Times New Roman" w:cs="Times New Roman"/>
+              </w:rPr>
+            </w:pPr>
+            <w:r>
+              <w:rPr>
+                <w:rFonts w:ascii="Times New Roman" w:hAnsi="Times New Roman" w:cs="Times New Roman"/>
+              </w:rPr>
+              <w:t>Статическое</w:t>
+            </w:r>
+          </w:p>
+        </w:tc>
+        <w:tc>
+          <w:tcPr>
+            <w:tcW w:w="2399" w:type="dxa"/>
+            <w:hideMark/>
+          </w:tcPr>
+          <w:p>
+            <w:pPr>
+              <w:rPr>
+                <w:rFonts w:ascii="Times New Roman" w:hAnsi="Times New Roman" w:cs="Times New Roman"/>
+              </w:rPr>
+            </w:pPr>
+            <w:r>
+              <w:rPr>
+                <w:rFonts w:ascii="Times New Roman" w:hAnsi="Times New Roman" w:cs="Times New Roman"/>
+              </w:rPr>
+              <w:t xml:space="preserve">Разработчики </w:t>
+            </w:r>
+            <w:proofErr w:type="spellStart"/>
+            <w:r>
+              <w:rPr>
+                <w:rFonts w:ascii="Times New Roman" w:hAnsi="Times New Roman" w:cs="Times New Roman"/>
+              </w:rPr>
+              <w:t>Kazino</w:t>
+            </w:r>
+            <w:proofErr w:type="spellEnd"/>
           </w:p>
         </w:tc>
       </w:tr>
       <w:tr>
         <w:tc>
           <w:tcPr>
-            <w:tcW w:w="1927" w:type="dxa"/>
-            <w:tcBorders>
-              <w:left w:val="single" w:sz="1" w:space="0" w:color="000000"/>
-              <w:bottom w:val="single" w:sz="1" w:space="0" w:color="000000"/>
-            </w:tcBorders>
-            <w:shd w:val="clear" w:color="auto" w:fill="auto"/>
-          </w:tcPr>
-          <w:p>
-            <w:pPr>
-              <w:pStyle w:val="af"/>
-              <w:rPr>
-                <w:rFonts w:ascii="Times New Roman" w:hAnsi="Times New Roman" w:cs="Times New Roman"/>
-              </w:rPr>
-            </w:pPr>
-            <w:r>
-              <w:rPr>
-                <w:rFonts w:ascii="Times New Roman" w:hAnsi="Times New Roman" w:cs="Times New Roman"/>
-              </w:rPr>
-              <w:t>BR-24</w:t>
-            </w:r>
-          </w:p>
-        </w:tc>
-        <w:tc>
-          <w:tcPr>
-            <w:tcW w:w="1928" w:type="dxa"/>
-            <w:tcBorders>
-              <w:left w:val="single" w:sz="1" w:space="0" w:color="000000"/>
-              <w:bottom w:val="single" w:sz="1" w:space="0" w:color="000000"/>
-            </w:tcBorders>
-            <w:shd w:val="clear" w:color="auto" w:fill="auto"/>
-          </w:tcPr>
-          <w:p>
-            <w:pPr>
-              <w:pStyle w:val="af"/>
-              <w:rPr>
-                <w:rFonts w:ascii="Times New Roman" w:hAnsi="Times New Roman" w:cs="Times New Roman"/>
-              </w:rPr>
-            </w:pPr>
-            <w:r>
-              <w:rPr>
-                <w:rFonts w:ascii="Times New Roman" w:hAnsi="Times New Roman" w:cs="Times New Roman"/>
-              </w:rPr>
-              <w:t xml:space="preserve">Только работники кафетерия, </w:t>
-            </w:r>
+            <w:tcW w:w="1527" w:type="dxa"/>
+            <w:hideMark/>
+          </w:tcPr>
+          <w:p>
+            <w:pPr>
+              <w:rPr>
+                <w:rFonts w:ascii="Times New Roman" w:hAnsi="Times New Roman" w:cs="Times New Roman"/>
+              </w:rPr>
+            </w:pPr>
             <w:r>
               <w:rPr>
                 <w:rFonts w:ascii="Times New Roman" w:hAnsi="Times New Roman" w:cs="Times New Roman"/>
               </w:rPr>
               <w:lastRenderedPageBreak/>
-              <w:t>назначенные менеджером кафетерия менеджерами меню, могут создавать, изменять или удалять меню кафетерия.</w:t>
-            </w:r>
-          </w:p>
-        </w:tc>
-        <w:tc>
-          <w:tcPr>
-            <w:tcW w:w="1927" w:type="dxa"/>
-            <w:tcBorders>
-              <w:left w:val="single" w:sz="1" w:space="0" w:color="000000"/>
-              <w:bottom w:val="single" w:sz="1" w:space="0" w:color="000000"/>
-            </w:tcBorders>
-            <w:shd w:val="clear" w:color="auto" w:fill="auto"/>
-          </w:tcPr>
-          <w:p>
-            <w:pPr>
-              <w:pStyle w:val="af"/>
-              <w:rPr>
-                <w:rFonts w:ascii="Times New Roman" w:hAnsi="Times New Roman" w:cs="Times New Roman"/>
-              </w:rPr>
-            </w:pPr>
-            <w:r>
-              <w:rPr>
-                <w:rFonts w:ascii="Times New Roman" w:hAnsi="Times New Roman" w:cs="Times New Roman"/>
-              </w:rPr>
-              <w:lastRenderedPageBreak/>
+              <w:t>BR-8</w:t>
+            </w:r>
+          </w:p>
+        </w:tc>
+        <w:tc>
+          <w:tcPr>
+            <w:tcW w:w="2216" w:type="dxa"/>
+            <w:hideMark/>
+          </w:tcPr>
+          <w:p>
+            <w:pPr>
+              <w:rPr>
+                <w:rFonts w:ascii="Times New Roman" w:hAnsi="Times New Roman" w:cs="Times New Roman"/>
+              </w:rPr>
+            </w:pPr>
+            <w:r>
+              <w:rPr>
+                <w:rFonts w:ascii="Times New Roman" w:hAnsi="Times New Roman" w:cs="Times New Roman"/>
+              </w:rPr>
+              <w:t>Пароли пользователей должны храниться в зашифрованном виде с использованием алгоритма SHA-256.</w:t>
+            </w:r>
+          </w:p>
+        </w:tc>
+        <w:tc>
+          <w:tcPr>
+            <w:tcW w:w="236" w:type="dxa"/>
+            <w:hideMark/>
+          </w:tcPr>
+          <w:p>
+            <w:pPr>
+              <w:rPr>
+                <w:rFonts w:ascii="Times New Roman" w:hAnsi="Times New Roman" w:cs="Times New Roman"/>
+              </w:rPr>
+            </w:pPr>
+            <w:r>
+              <w:rPr>
+                <w:rFonts w:ascii="Times New Roman" w:hAnsi="Times New Roman" w:cs="Times New Roman"/>
+              </w:rPr>
               <w:t>Ограничение</w:t>
             </w:r>
           </w:p>
         </w:tc>
         <w:tc>
           <w:tcPr>
-            <w:tcW w:w="1928" w:type="dxa"/>
-            <w:tcBorders>
-              <w:left w:val="single" w:sz="1" w:space="0" w:color="000000"/>
-              <w:bottom w:val="single" w:sz="1" w:space="0" w:color="000000"/>
-            </w:tcBorders>
-            <w:shd w:val="clear" w:color="auto" w:fill="auto"/>
-          </w:tcPr>
-          <w:p>
-            <w:pPr>
-              <w:pStyle w:val="af"/>
+            <w:tcW w:w="1698" w:type="dxa"/>
+            <w:hideMark/>
+          </w:tcPr>
+          <w:p>
+            <w:pPr>
               <w:rPr>
                 <w:rFonts w:ascii="Times New Roman" w:hAnsi="Times New Roman" w:cs="Times New Roman"/>
               </w:rPr>
@@ -13184,26 +13104,20 @@
         </w:tc>
         <w:tc>
           <w:tcPr>
-            <w:tcW w:w="1932" w:type="dxa"/>
-            <w:tcBorders>
-              <w:left w:val="single" w:sz="1" w:space="0" w:color="000000"/>
-              <w:bottom w:val="single" w:sz="1" w:space="0" w:color="000000"/>
-              <w:right w:val="single" w:sz="1" w:space="0" w:color="000000"/>
-            </w:tcBorders>
-            <w:shd w:val="clear" w:color="auto" w:fill="auto"/>
-          </w:tcPr>
-          <w:p>
-            <w:pPr>
-              <w:pStyle w:val="af"/>
-              <w:rPr>
-                <w:rFonts w:ascii="Times New Roman" w:hAnsi="Times New Roman" w:cs="Times New Roman"/>
-              </w:rPr>
-            </w:pPr>
-            <w:r>
-              <w:rPr>
-                <w:rFonts w:ascii="Times New Roman" w:hAnsi="Times New Roman" w:cs="Times New Roman"/>
-              </w:rPr>
-              <w:t>Политика кафетерия</w:t>
+            <w:tcW w:w="2399" w:type="dxa"/>
+            <w:hideMark/>
+          </w:tcPr>
+          <w:p>
+            <w:pPr>
+              <w:rPr>
+                <w:rFonts w:ascii="Times New Roman" w:hAnsi="Times New Roman" w:cs="Times New Roman"/>
+              </w:rPr>
+            </w:pPr>
+            <w:r>
+              <w:rPr>
+                <w:rFonts w:ascii="Times New Roman" w:hAnsi="Times New Roman" w:cs="Times New Roman"/>
+              </w:rPr>
+              <w:t>Политика безопасности компании</w:t>
             </w:r>
           </w:p>
         </w:tc>
@@ -13211,187 +13125,154 @@
       <w:tr>
         <w:tc>
           <w:tcPr>
-            <w:tcW w:w="1927" w:type="dxa"/>
-            <w:tcBorders>
-              <w:left w:val="single" w:sz="1" w:space="0" w:color="000000"/>
-              <w:bottom w:val="single" w:sz="1" w:space="0" w:color="000000"/>
-            </w:tcBorders>
-            <w:shd w:val="clear" w:color="auto" w:fill="auto"/>
-          </w:tcPr>
-          <w:p>
-            <w:pPr>
-              <w:pStyle w:val="af"/>
-              <w:rPr>
-                <w:rFonts w:ascii="Times New Roman" w:hAnsi="Times New Roman" w:cs="Times New Roman"/>
-              </w:rPr>
-            </w:pPr>
-            <w:r>
-              <w:rPr>
-                <w:rFonts w:ascii="Times New Roman" w:hAnsi="Times New Roman" w:cs="Times New Roman"/>
-              </w:rPr>
-              <w:t>BR-33</w:t>
-            </w:r>
-          </w:p>
-        </w:tc>
-        <w:tc>
-          <w:tcPr>
-            <w:tcW w:w="1928" w:type="dxa"/>
-            <w:tcBorders>
-              <w:left w:val="single" w:sz="1" w:space="0" w:color="000000"/>
-              <w:bottom w:val="single" w:sz="1" w:space="0" w:color="000000"/>
-            </w:tcBorders>
-            <w:shd w:val="clear" w:color="auto" w:fill="auto"/>
-          </w:tcPr>
-          <w:p>
-            <w:pPr>
-              <w:pStyle w:val="af"/>
-              <w:rPr>
-                <w:rFonts w:ascii="Times New Roman" w:hAnsi="Times New Roman" w:cs="Times New Roman"/>
-              </w:rPr>
-            </w:pPr>
-            <w:r>
-              <w:rPr>
-                <w:rFonts w:ascii="Times New Roman" w:hAnsi="Times New Roman" w:cs="Times New Roman"/>
-              </w:rPr>
-              <w:t>Передача данных по сети, включающая финансовую или поддающуюся учету личную информацию, должна проходить с использованием 256-разрядного шифрования.</w:t>
-            </w:r>
-          </w:p>
-        </w:tc>
-        <w:tc>
-          <w:tcPr>
-            <w:tcW w:w="1927" w:type="dxa"/>
-            <w:tcBorders>
-              <w:left w:val="single" w:sz="1" w:space="0" w:color="000000"/>
-              <w:bottom w:val="single" w:sz="1" w:space="0" w:color="000000"/>
-            </w:tcBorders>
-            <w:shd w:val="clear" w:color="auto" w:fill="auto"/>
-          </w:tcPr>
-          <w:p>
-            <w:pPr>
-              <w:pStyle w:val="af"/>
-              <w:rPr>
-                <w:rFonts w:ascii="Times New Roman" w:hAnsi="Times New Roman" w:cs="Times New Roman"/>
-              </w:rPr>
-            </w:pPr>
-            <w:r>
-              <w:rPr>
-                <w:rFonts w:ascii="Times New Roman" w:hAnsi="Times New Roman" w:cs="Times New Roman"/>
-              </w:rPr>
-              <w:t>Ограничение</w:t>
-            </w:r>
-          </w:p>
-        </w:tc>
-        <w:tc>
-          <w:tcPr>
-            <w:tcW w:w="1928" w:type="dxa"/>
-            <w:tcBorders>
-              <w:left w:val="single" w:sz="1" w:space="0" w:color="000000"/>
-              <w:bottom w:val="single" w:sz="1" w:space="0" w:color="000000"/>
-            </w:tcBorders>
-            <w:shd w:val="clear" w:color="auto" w:fill="auto"/>
-          </w:tcPr>
-          <w:p>
-            <w:pPr>
-              <w:pStyle w:val="af"/>
-              <w:rPr>
-                <w:rFonts w:ascii="Times New Roman" w:hAnsi="Times New Roman" w:cs="Times New Roman"/>
-              </w:rPr>
-            </w:pPr>
-            <w:r>
-              <w:rPr>
-                <w:rFonts w:ascii="Times New Roman" w:hAnsi="Times New Roman" w:cs="Times New Roman"/>
-              </w:rPr>
-              <w:t>Статическое</w:t>
-            </w:r>
-          </w:p>
-        </w:tc>
-        <w:tc>
-          <w:tcPr>
-            <w:tcW w:w="1932" w:type="dxa"/>
-            <w:tcBorders>
-              <w:left w:val="single" w:sz="1" w:space="0" w:color="000000"/>
-              <w:bottom w:val="single" w:sz="1" w:space="0" w:color="000000"/>
-              <w:right w:val="single" w:sz="1" w:space="0" w:color="000000"/>
-            </w:tcBorders>
-            <w:shd w:val="clear" w:color="auto" w:fill="auto"/>
-          </w:tcPr>
-          <w:p>
-            <w:pPr>
-              <w:pStyle w:val="af"/>
-              <w:rPr>
-                <w:rFonts w:ascii="Times New Roman" w:hAnsi="Times New Roman" w:cs="Times New Roman"/>
-              </w:rPr>
-            </w:pPr>
-            <w:r>
-              <w:rPr>
-                <w:rFonts w:ascii="Times New Roman" w:hAnsi="Times New Roman" w:cs="Times New Roman"/>
-              </w:rPr>
-              <w:t>Политика безопасности компании</w:t>
-            </w:r>
+            <w:tcW w:w="1527" w:type="dxa"/>
+            <w:hideMark/>
+          </w:tcPr>
+          <w:p>
+            <w:pPr>
+              <w:rPr>
+                <w:rFonts w:ascii="Times New Roman" w:hAnsi="Times New Roman" w:cs="Times New Roman"/>
+              </w:rPr>
+            </w:pPr>
+            <w:r>
+              <w:rPr>
+                <w:rFonts w:ascii="Times New Roman" w:hAnsi="Times New Roman" w:cs="Times New Roman"/>
+              </w:rPr>
+              <w:t>BR-9</w:t>
+            </w:r>
+          </w:p>
+        </w:tc>
+        <w:tc>
+          <w:tcPr>
+            <w:tcW w:w="2216" w:type="dxa"/>
+            <w:hideMark/>
+          </w:tcPr>
+          <w:p>
+            <w:pPr>
+              <w:rPr>
+                <w:rFonts w:ascii="Times New Roman" w:hAnsi="Times New Roman" w:cs="Times New Roman"/>
+              </w:rPr>
+            </w:pPr>
+            <w:r>
+              <w:rPr>
+                <w:rFonts w:ascii="Times New Roman" w:hAnsi="Times New Roman" w:cs="Times New Roman"/>
+              </w:rPr>
+              <w:t>История игр сохраняется в базе данных на протяжении одного года с момента последней активности пользователя.</w:t>
+            </w:r>
+          </w:p>
+        </w:tc>
+        <w:tc>
+          <w:tcPr>
+            <w:tcW w:w="236" w:type="dxa"/>
+            <w:hideMark/>
+          </w:tcPr>
+          <w:p>
+            <w:pPr>
+              <w:rPr>
+                <w:rFonts w:ascii="Times New Roman" w:hAnsi="Times New Roman" w:cs="Times New Roman"/>
+              </w:rPr>
+            </w:pPr>
+            <w:r>
+              <w:rPr>
+                <w:rFonts w:ascii="Times New Roman" w:hAnsi="Times New Roman" w:cs="Times New Roman"/>
+              </w:rPr>
+              <w:t>Факт</w:t>
+            </w:r>
+          </w:p>
+        </w:tc>
+        <w:tc>
+          <w:tcPr>
+            <w:tcW w:w="1698" w:type="dxa"/>
+            <w:hideMark/>
+          </w:tcPr>
+          <w:p>
+            <w:pPr>
+              <w:rPr>
+                <w:rFonts w:ascii="Times New Roman" w:hAnsi="Times New Roman" w:cs="Times New Roman"/>
+              </w:rPr>
+            </w:pPr>
+            <w:r>
+              <w:rPr>
+                <w:rFonts w:ascii="Times New Roman" w:hAnsi="Times New Roman" w:cs="Times New Roman"/>
+              </w:rPr>
+              <w:t>Динамическое</w:t>
+            </w:r>
+          </w:p>
+        </w:tc>
+        <w:tc>
+          <w:tcPr>
+            <w:tcW w:w="2399" w:type="dxa"/>
+            <w:hideMark/>
+          </w:tcPr>
+          <w:p>
+            <w:pPr>
+              <w:rPr>
+                <w:rFonts w:ascii="Times New Roman" w:hAnsi="Times New Roman" w:cs="Times New Roman"/>
+              </w:rPr>
+            </w:pPr>
+            <w:r>
+              <w:rPr>
+                <w:rFonts w:ascii="Times New Roman" w:hAnsi="Times New Roman" w:cs="Times New Roman"/>
+              </w:rPr>
+              <w:t xml:space="preserve">Разработчики </w:t>
+            </w:r>
+            <w:proofErr w:type="spellStart"/>
+            <w:r>
+              <w:rPr>
+                <w:rFonts w:ascii="Times New Roman" w:hAnsi="Times New Roman" w:cs="Times New Roman"/>
+              </w:rPr>
+              <w:t>Kazino</w:t>
+            </w:r>
+            <w:proofErr w:type="spellEnd"/>
           </w:p>
         </w:tc>
       </w:tr>
       <w:tr>
         <w:tc>
           <w:tcPr>
-            <w:tcW w:w="1927" w:type="dxa"/>
-            <w:tcBorders>
-              <w:left w:val="single" w:sz="1" w:space="0" w:color="000000"/>
-              <w:bottom w:val="single" w:sz="1" w:space="0" w:color="000000"/>
-            </w:tcBorders>
-            <w:shd w:val="clear" w:color="auto" w:fill="auto"/>
-          </w:tcPr>
-          <w:p>
-            <w:pPr>
-              <w:pStyle w:val="af"/>
-              <w:rPr>
-                <w:rFonts w:ascii="Times New Roman" w:hAnsi="Times New Roman" w:cs="Times New Roman"/>
-              </w:rPr>
-            </w:pPr>
-            <w:r>
-              <w:rPr>
-                <w:rFonts w:ascii="Times New Roman" w:hAnsi="Times New Roman" w:cs="Times New Roman"/>
-              </w:rPr>
-              <w:t>BR-86</w:t>
-            </w:r>
-          </w:p>
-        </w:tc>
-        <w:tc>
-          <w:tcPr>
-            <w:tcW w:w="1928" w:type="dxa"/>
-            <w:tcBorders>
-              <w:left w:val="single" w:sz="1" w:space="0" w:color="000000"/>
-              <w:bottom w:val="single" w:sz="1" w:space="0" w:color="000000"/>
-            </w:tcBorders>
-            <w:shd w:val="clear" w:color="auto" w:fill="auto"/>
-          </w:tcPr>
-          <w:p>
-            <w:pPr>
-              <w:pStyle w:val="af"/>
-              <w:rPr>
-                <w:rFonts w:ascii="Times New Roman" w:hAnsi="Times New Roman" w:cs="Times New Roman"/>
-              </w:rPr>
-            </w:pPr>
-            <w:r>
-              <w:rPr>
-                <w:rFonts w:ascii="Times New Roman" w:hAnsi="Times New Roman" w:cs="Times New Roman"/>
-              </w:rPr>
-              <w:t>Только штатные сотрудники могут регистрироваться для совершения каких-либо покупок в компании посредством удержания из зарплаты.</w:t>
-            </w:r>
-          </w:p>
-        </w:tc>
-        <w:tc>
-          <w:tcPr>
-            <w:tcW w:w="1927" w:type="dxa"/>
-            <w:tcBorders>
-              <w:left w:val="single" w:sz="1" w:space="0" w:color="000000"/>
-              <w:bottom w:val="single" w:sz="1" w:space="0" w:color="000000"/>
-            </w:tcBorders>
-            <w:shd w:val="clear" w:color="auto" w:fill="auto"/>
-          </w:tcPr>
-          <w:p>
-            <w:pPr>
-              <w:pStyle w:val="af"/>
+            <w:tcW w:w="1527" w:type="dxa"/>
+            <w:hideMark/>
+          </w:tcPr>
+          <w:p>
+            <w:pPr>
+              <w:rPr>
+                <w:rFonts w:ascii="Times New Roman" w:hAnsi="Times New Roman" w:cs="Times New Roman"/>
+              </w:rPr>
+            </w:pPr>
+            <w:r>
+              <w:rPr>
+                <w:rFonts w:ascii="Times New Roman" w:hAnsi="Times New Roman" w:cs="Times New Roman"/>
+              </w:rPr>
+              <w:t>BR-10</w:t>
+            </w:r>
+          </w:p>
+        </w:tc>
+        <w:tc>
+          <w:tcPr>
+            <w:tcW w:w="2216" w:type="dxa"/>
+            <w:hideMark/>
+          </w:tcPr>
+          <w:p>
+            <w:pPr>
+              <w:rPr>
+                <w:rFonts w:ascii="Times New Roman" w:hAnsi="Times New Roman" w:cs="Times New Roman"/>
+              </w:rPr>
+            </w:pPr>
+            <w:r>
+              <w:rPr>
+                <w:rFonts w:ascii="Times New Roman" w:hAnsi="Times New Roman" w:cs="Times New Roman"/>
+              </w:rPr>
+              <w:t>Только администраторы могут просматривать общую статистику по всем пользователям.</w:t>
+            </w:r>
+          </w:p>
+        </w:tc>
+        <w:tc>
+          <w:tcPr>
+            <w:tcW w:w="236" w:type="dxa"/>
+            <w:hideMark/>
+          </w:tcPr>
+          <w:p>
+            <w:pPr>
               <w:rPr>
                 <w:rFonts w:ascii="Times New Roman" w:hAnsi="Times New Roman" w:cs="Times New Roman"/>
               </w:rPr>
@@ -13406,16 +13287,11 @@
         </w:tc>
         <w:tc>
           <w:tcPr>
-            <w:tcW w:w="1928" w:type="dxa"/>
-            <w:tcBorders>
-              <w:left w:val="single" w:sz="1" w:space="0" w:color="000000"/>
-              <w:bottom w:val="single" w:sz="1" w:space="0" w:color="000000"/>
-            </w:tcBorders>
-            <w:shd w:val="clear" w:color="auto" w:fill="auto"/>
-          </w:tcPr>
-          <w:p>
-            <w:pPr>
-              <w:pStyle w:val="af"/>
+            <w:tcW w:w="1698" w:type="dxa"/>
+            <w:hideMark/>
+          </w:tcPr>
+          <w:p>
+            <w:pPr>
               <w:rPr>
                 <w:rFonts w:ascii="Times New Roman" w:hAnsi="Times New Roman" w:cs="Times New Roman"/>
               </w:rPr>
@@ -13430,91 +13306,288 @@
         </w:tc>
         <w:tc>
           <w:tcPr>
-            <w:tcW w:w="1932" w:type="dxa"/>
-            <w:tcBorders>
-              <w:left w:val="single" w:sz="1" w:space="0" w:color="000000"/>
-              <w:bottom w:val="single" w:sz="1" w:space="0" w:color="000000"/>
-              <w:right w:val="single" w:sz="1" w:space="0" w:color="000000"/>
-            </w:tcBorders>
-            <w:shd w:val="clear" w:color="auto" w:fill="auto"/>
-          </w:tcPr>
-          <w:p>
-            <w:pPr>
-              <w:pStyle w:val="af"/>
-              <w:rPr>
-                <w:rFonts w:ascii="Times New Roman" w:hAnsi="Times New Roman" w:cs="Times New Roman"/>
-              </w:rPr>
-            </w:pPr>
-            <w:r>
-              <w:rPr>
-                <w:rFonts w:ascii="Times New Roman" w:hAnsi="Times New Roman" w:cs="Times New Roman"/>
-              </w:rPr>
-              <w:t>Финансовый директор компании</w:t>
-            </w:r>
+            <w:tcW w:w="2399" w:type="dxa"/>
+            <w:hideMark/>
+          </w:tcPr>
+          <w:p>
+            <w:pPr>
+              <w:rPr>
+                <w:rFonts w:ascii="Times New Roman" w:hAnsi="Times New Roman" w:cs="Times New Roman"/>
+              </w:rPr>
+            </w:pPr>
+            <w:r>
+              <w:rPr>
+                <w:rFonts w:ascii="Times New Roman" w:hAnsi="Times New Roman" w:cs="Times New Roman"/>
+              </w:rPr>
+              <w:t xml:space="preserve">Разработчики </w:t>
+            </w:r>
+            <w:proofErr w:type="spellStart"/>
+            <w:r>
+              <w:rPr>
+                <w:rFonts w:ascii="Times New Roman" w:hAnsi="Times New Roman" w:cs="Times New Roman"/>
+              </w:rPr>
+              <w:t>Kazino</w:t>
+            </w:r>
+            <w:proofErr w:type="spellEnd"/>
           </w:p>
         </w:tc>
       </w:tr>
       <w:tr>
         <w:tc>
           <w:tcPr>
-            <w:tcW w:w="1927" w:type="dxa"/>
-            <w:tcBorders>
-              <w:left w:val="single" w:sz="1" w:space="0" w:color="000000"/>
-              <w:bottom w:val="single" w:sz="1" w:space="0" w:color="000000"/>
-            </w:tcBorders>
-            <w:shd w:val="clear" w:color="auto" w:fill="auto"/>
-          </w:tcPr>
-          <w:p>
-            <w:pPr>
-              <w:pStyle w:val="af"/>
-              <w:rPr>
-                <w:rFonts w:ascii="Times New Roman" w:hAnsi="Times New Roman" w:cs="Times New Roman"/>
-              </w:rPr>
-            </w:pPr>
-            <w:r>
-              <w:rPr>
-                <w:rFonts w:ascii="Times New Roman" w:hAnsi="Times New Roman" w:cs="Times New Roman"/>
-              </w:rPr>
-              <w:t>BR-88</w:t>
-            </w:r>
-          </w:p>
-        </w:tc>
-        <w:tc>
-          <w:tcPr>
-            <w:tcW w:w="1928" w:type="dxa"/>
-            <w:tcBorders>
-              <w:left w:val="single" w:sz="1" w:space="0" w:color="000000"/>
-              <w:bottom w:val="single" w:sz="1" w:space="0" w:color="000000"/>
-            </w:tcBorders>
-            <w:shd w:val="clear" w:color="auto" w:fill="auto"/>
-          </w:tcPr>
-          <w:p>
-            <w:pPr>
-              <w:pStyle w:val="af"/>
-              <w:rPr>
-                <w:rFonts w:ascii="Times New Roman" w:hAnsi="Times New Roman" w:cs="Times New Roman"/>
-              </w:rPr>
-            </w:pPr>
-            <w:r>
-              <w:rPr>
-                <w:rFonts w:ascii="Times New Roman" w:hAnsi="Times New Roman" w:cs="Times New Roman"/>
-              </w:rPr>
-              <w:t>Сотрудник может зарегистрироваться для оплаты питания в кафетерии посредством удержания из зарплаты, если не более 40 % его начисленной зарплаты удерживается в настоящее время по другим причинам.</w:t>
-            </w:r>
-          </w:p>
-        </w:tc>
-        <w:tc>
-          <w:tcPr>
-            <w:tcW w:w="1927" w:type="dxa"/>
-            <w:tcBorders>
-              <w:left w:val="single" w:sz="1" w:space="0" w:color="000000"/>
-              <w:bottom w:val="single" w:sz="1" w:space="0" w:color="000000"/>
-            </w:tcBorders>
-            <w:shd w:val="clear" w:color="auto" w:fill="auto"/>
-          </w:tcPr>
-          <w:p>
-            <w:pPr>
-              <w:pStyle w:val="af"/>
+            <w:tcW w:w="1527" w:type="dxa"/>
+            <w:hideMark/>
+          </w:tcPr>
+          <w:p>
+            <w:pPr>
+              <w:rPr>
+                <w:rFonts w:ascii="Times New Roman" w:hAnsi="Times New Roman" w:cs="Times New Roman"/>
+              </w:rPr>
+            </w:pPr>
+            <w:r>
+              <w:rPr>
+                <w:rFonts w:ascii="Times New Roman" w:hAnsi="Times New Roman" w:cs="Times New Roman"/>
+              </w:rPr>
+              <w:t>BR-11</w:t>
+            </w:r>
+          </w:p>
+        </w:tc>
+        <w:tc>
+          <w:tcPr>
+            <w:tcW w:w="2216" w:type="dxa"/>
+            <w:hideMark/>
+          </w:tcPr>
+          <w:p>
+            <w:pPr>
+              <w:rPr>
+                <w:rFonts w:ascii="Times New Roman" w:hAnsi="Times New Roman" w:cs="Times New Roman"/>
+              </w:rPr>
+            </w:pPr>
+            <w:r>
+              <w:rPr>
+                <w:rFonts w:ascii="Times New Roman" w:hAnsi="Times New Roman" w:cs="Times New Roman"/>
+              </w:rPr>
+              <w:t>Система должна автоматически обновлять баланс пользователя после каждой игры.</w:t>
+            </w:r>
+          </w:p>
+        </w:tc>
+        <w:tc>
+          <w:tcPr>
+            <w:tcW w:w="236" w:type="dxa"/>
+            <w:hideMark/>
+          </w:tcPr>
+          <w:p>
+            <w:pPr>
+              <w:rPr>
+                <w:rFonts w:ascii="Times New Roman" w:hAnsi="Times New Roman" w:cs="Times New Roman"/>
+              </w:rPr>
+            </w:pPr>
+            <w:r>
+              <w:rPr>
+                <w:rFonts w:ascii="Times New Roman" w:hAnsi="Times New Roman" w:cs="Times New Roman"/>
+              </w:rPr>
+              <w:t>Факт</w:t>
+            </w:r>
+          </w:p>
+        </w:tc>
+        <w:tc>
+          <w:tcPr>
+            <w:tcW w:w="1698" w:type="dxa"/>
+            <w:hideMark/>
+          </w:tcPr>
+          <w:p>
+            <w:pPr>
+              <w:rPr>
+                <w:rFonts w:ascii="Times New Roman" w:hAnsi="Times New Roman" w:cs="Times New Roman"/>
+              </w:rPr>
+            </w:pPr>
+            <w:r>
+              <w:rPr>
+                <w:rFonts w:ascii="Times New Roman" w:hAnsi="Times New Roman" w:cs="Times New Roman"/>
+              </w:rPr>
+              <w:t>Динамическое</w:t>
+            </w:r>
+          </w:p>
+        </w:tc>
+        <w:tc>
+          <w:tcPr>
+            <w:tcW w:w="2399" w:type="dxa"/>
+            <w:hideMark/>
+          </w:tcPr>
+          <w:p>
+            <w:pPr>
+              <w:rPr>
+                <w:rFonts w:ascii="Times New Roman" w:hAnsi="Times New Roman" w:cs="Times New Roman"/>
+              </w:rPr>
+            </w:pPr>
+            <w:r>
+              <w:rPr>
+                <w:rFonts w:ascii="Times New Roman" w:hAnsi="Times New Roman" w:cs="Times New Roman"/>
+              </w:rPr>
+              <w:t xml:space="preserve">Разработчики </w:t>
+            </w:r>
+            <w:proofErr w:type="spellStart"/>
+            <w:r>
+              <w:rPr>
+                <w:rFonts w:ascii="Times New Roman" w:hAnsi="Times New Roman" w:cs="Times New Roman"/>
+              </w:rPr>
+              <w:t>Kazino</w:t>
+            </w:r>
+            <w:proofErr w:type="spellEnd"/>
+          </w:p>
+        </w:tc>
+      </w:tr>
+      <w:tr>
+        <w:tc>
+          <w:tcPr>
+            <w:tcW w:w="1527" w:type="dxa"/>
+            <w:hideMark/>
+          </w:tcPr>
+          <w:p>
+            <w:pPr>
+              <w:rPr>
+                <w:rFonts w:ascii="Times New Roman" w:hAnsi="Times New Roman" w:cs="Times New Roman"/>
+              </w:rPr>
+            </w:pPr>
+            <w:r>
+              <w:rPr>
+                <w:rFonts w:ascii="Times New Roman" w:hAnsi="Times New Roman" w:cs="Times New Roman"/>
+              </w:rPr>
+              <w:t>BR-12</w:t>
+            </w:r>
+          </w:p>
+        </w:tc>
+        <w:tc>
+          <w:tcPr>
+            <w:tcW w:w="2216" w:type="dxa"/>
+            <w:hideMark/>
+          </w:tcPr>
+          <w:p>
+            <w:pPr>
+              <w:rPr>
+                <w:rFonts w:ascii="Times New Roman" w:hAnsi="Times New Roman" w:cs="Times New Roman"/>
+              </w:rPr>
+            </w:pPr>
+            <w:r>
+              <w:rPr>
+                <w:rFonts w:ascii="Times New Roman" w:hAnsi="Times New Roman" w:cs="Times New Roman"/>
+              </w:rPr>
+              <w:t>Коэффициенты выигрыша для каждой комбинации символов устанавливаются администраторами системы.</w:t>
+            </w:r>
+          </w:p>
+        </w:tc>
+        <w:tc>
+          <w:tcPr>
+            <w:tcW w:w="236" w:type="dxa"/>
+            <w:hideMark/>
+          </w:tcPr>
+          <w:p>
+            <w:pPr>
+              <w:rPr>
+                <w:rFonts w:ascii="Times New Roman" w:hAnsi="Times New Roman" w:cs="Times New Roman"/>
+              </w:rPr>
+            </w:pPr>
+            <w:r>
+              <w:rPr>
+                <w:rFonts w:ascii="Times New Roman" w:hAnsi="Times New Roman" w:cs="Times New Roman"/>
+              </w:rPr>
+              <w:t>Факт</w:t>
+            </w:r>
+          </w:p>
+        </w:tc>
+        <w:tc>
+          <w:tcPr>
+            <w:tcW w:w="1698" w:type="dxa"/>
+            <w:hideMark/>
+          </w:tcPr>
+          <w:p>
+            <w:pPr>
+              <w:rPr>
+                <w:rFonts w:ascii="Times New Roman" w:hAnsi="Times New Roman" w:cs="Times New Roman"/>
+              </w:rPr>
+            </w:pPr>
+            <w:r>
+              <w:rPr>
+                <w:rFonts w:ascii="Times New Roman" w:hAnsi="Times New Roman" w:cs="Times New Roman"/>
+              </w:rPr>
+              <w:t>Статическое</w:t>
+            </w:r>
+          </w:p>
+        </w:tc>
+        <w:tc>
+          <w:tcPr>
+            <w:tcW w:w="2399" w:type="dxa"/>
+            <w:hideMark/>
+          </w:tcPr>
+          <w:p>
+            <w:pPr>
+              <w:rPr>
+                <w:rFonts w:ascii="Times New Roman" w:hAnsi="Times New Roman" w:cs="Times New Roman"/>
+              </w:rPr>
+            </w:pPr>
+            <w:r>
+              <w:rPr>
+                <w:rFonts w:ascii="Times New Roman" w:hAnsi="Times New Roman" w:cs="Times New Roman"/>
+              </w:rPr>
+              <w:t xml:space="preserve">Разработчики </w:t>
+            </w:r>
+            <w:proofErr w:type="spellStart"/>
+            <w:r>
+              <w:rPr>
+                <w:rFonts w:ascii="Times New Roman" w:hAnsi="Times New Roman" w:cs="Times New Roman"/>
+              </w:rPr>
+              <w:t>Kazino</w:t>
+            </w:r>
+            <w:proofErr w:type="spellEnd"/>
+          </w:p>
+        </w:tc>
+      </w:tr>
+      <w:tr>
+        <w:tc>
+          <w:tcPr>
+            <w:tcW w:w="1527" w:type="dxa"/>
+            <w:hideMark/>
+          </w:tcPr>
+          <w:p>
+            <w:pPr>
+              <w:rPr>
+                <w:rFonts w:ascii="Times New Roman" w:hAnsi="Times New Roman" w:cs="Times New Roman"/>
+              </w:rPr>
+            </w:pPr>
+            <w:r>
+              <w:rPr>
+                <w:rFonts w:ascii="Times New Roman" w:hAnsi="Times New Roman" w:cs="Times New Roman"/>
+              </w:rPr>
+              <w:t>BR-13</w:t>
+            </w:r>
+          </w:p>
+        </w:tc>
+        <w:tc>
+          <w:tcPr>
+            <w:tcW w:w="2216" w:type="dxa"/>
+            <w:hideMark/>
+          </w:tcPr>
+          <w:p>
+            <w:pPr>
+              <w:rPr>
+                <w:rFonts w:ascii="Times New Roman" w:hAnsi="Times New Roman" w:cs="Times New Roman"/>
+              </w:rPr>
+            </w:pPr>
+            <w:r>
+              <w:rPr>
+                <w:rFonts w:ascii="Times New Roman" w:hAnsi="Times New Roman" w:cs="Times New Roman"/>
+              </w:rPr>
+              <w:t>При попытке регистрации с существующим логином система должна выводить сообщение об ошибке.</w:t>
+            </w:r>
+          </w:p>
+        </w:tc>
+        <w:tc>
+          <w:tcPr>
+            <w:tcW w:w="236" w:type="dxa"/>
+            <w:hideMark/>
+          </w:tcPr>
+          <w:p>
+            <w:pPr>
               <w:rPr>
                 <w:rFonts w:ascii="Times New Roman" w:hAnsi="Times New Roman" w:cs="Times New Roman"/>
               </w:rPr>
@@ -13529,16 +13602,11 @@
         </w:tc>
         <w:tc>
           <w:tcPr>
-            <w:tcW w:w="1928" w:type="dxa"/>
-            <w:tcBorders>
-              <w:left w:val="single" w:sz="1" w:space="0" w:color="000000"/>
-              <w:bottom w:val="single" w:sz="1" w:space="0" w:color="000000"/>
-            </w:tcBorders>
-            <w:shd w:val="clear" w:color="auto" w:fill="auto"/>
-          </w:tcPr>
-          <w:p>
-            <w:pPr>
-              <w:pStyle w:val="af"/>
+            <w:tcW w:w="1698" w:type="dxa"/>
+            <w:hideMark/>
+          </w:tcPr>
+          <w:p>
+            <w:pPr>
               <w:rPr>
                 <w:rFonts w:ascii="Times New Roman" w:hAnsi="Times New Roman" w:cs="Times New Roman"/>
               </w:rPr>
@@ -13553,27 +13621,247 @@
         </w:tc>
         <w:tc>
           <w:tcPr>
-            <w:tcW w:w="1932" w:type="dxa"/>
-            <w:tcBorders>
-              <w:left w:val="single" w:sz="1" w:space="0" w:color="000000"/>
-              <w:bottom w:val="single" w:sz="1" w:space="0" w:color="000000"/>
-              <w:right w:val="single" w:sz="1" w:space="0" w:color="000000"/>
-            </w:tcBorders>
-            <w:shd w:val="clear" w:color="auto" w:fill="auto"/>
-          </w:tcPr>
-          <w:p>
-            <w:pPr>
-              <w:pStyle w:val="af"/>
-              <w:rPr>
-                <w:rFonts w:ascii="Times New Roman" w:hAnsi="Times New Roman" w:cs="Times New Roman"/>
-              </w:rPr>
-            </w:pPr>
-            <w:r>
-              <w:rPr>
-                <w:rFonts w:ascii="Times New Roman" w:hAnsi="Times New Roman" w:cs="Times New Roman"/>
-              </w:rPr>
-              <w:t>Финансовый директор компании</w:t>
-            </w:r>
+            <w:tcW w:w="2399" w:type="dxa"/>
+            <w:hideMark/>
+          </w:tcPr>
+          <w:p>
+            <w:pPr>
+              <w:rPr>
+                <w:rFonts w:ascii="Times New Roman" w:hAnsi="Times New Roman" w:cs="Times New Roman"/>
+              </w:rPr>
+            </w:pPr>
+            <w:r>
+              <w:rPr>
+                <w:rFonts w:ascii="Times New Roman" w:hAnsi="Times New Roman" w:cs="Times New Roman"/>
+              </w:rPr>
+              <w:t xml:space="preserve">Разработчики </w:t>
+            </w:r>
+            <w:proofErr w:type="spellStart"/>
+            <w:r>
+              <w:rPr>
+                <w:rFonts w:ascii="Times New Roman" w:hAnsi="Times New Roman" w:cs="Times New Roman"/>
+              </w:rPr>
+              <w:t>Kazino</w:t>
+            </w:r>
+            <w:proofErr w:type="spellEnd"/>
+          </w:p>
+        </w:tc>
+      </w:tr>
+      <w:tr>
+        <w:tc>
+          <w:tcPr>
+            <w:tcW w:w="1527" w:type="dxa"/>
+            <w:hideMark/>
+          </w:tcPr>
+          <w:p>
+            <w:pPr>
+              <w:rPr>
+                <w:rFonts w:ascii="Times New Roman" w:hAnsi="Times New Roman" w:cs="Times New Roman"/>
+              </w:rPr>
+            </w:pPr>
+            <w:r>
+              <w:rPr>
+                <w:rFonts w:ascii="Times New Roman" w:hAnsi="Times New Roman" w:cs="Times New Roman"/>
+              </w:rPr>
+              <w:t>BR-14</w:t>
+            </w:r>
+          </w:p>
+        </w:tc>
+        <w:tc>
+          <w:tcPr>
+            <w:tcW w:w="2216" w:type="dxa"/>
+            <w:hideMark/>
+          </w:tcPr>
+          <w:p>
+            <w:pPr>
+              <w:rPr>
+                <w:rFonts w:ascii="Times New Roman" w:hAnsi="Times New Roman" w:cs="Times New Roman"/>
+              </w:rPr>
+            </w:pPr>
+            <w:r>
+              <w:rPr>
+                <w:rFonts w:ascii="Times New Roman" w:hAnsi="Times New Roman" w:cs="Times New Roman"/>
+              </w:rPr>
+              <w:t>Пользователи не могут изменять свой баланс напрямую через интерфейс.</w:t>
+            </w:r>
+          </w:p>
+        </w:tc>
+        <w:tc>
+          <w:tcPr>
+            <w:tcW w:w="236" w:type="dxa"/>
+            <w:hideMark/>
+          </w:tcPr>
+          <w:p>
+            <w:pPr>
+              <w:rPr>
+                <w:rFonts w:ascii="Times New Roman" w:hAnsi="Times New Roman" w:cs="Times New Roman"/>
+              </w:rPr>
+            </w:pPr>
+            <w:r>
+              <w:rPr>
+                <w:rFonts w:ascii="Times New Roman" w:hAnsi="Times New Roman" w:cs="Times New Roman"/>
+              </w:rPr>
+              <w:t>Ограничение</w:t>
+            </w:r>
+          </w:p>
+        </w:tc>
+        <w:tc>
+          <w:tcPr>
+            <w:tcW w:w="1698" w:type="dxa"/>
+            <w:hideMark/>
+          </w:tcPr>
+          <w:p>
+            <w:pPr>
+              <w:rPr>
+                <w:rFonts w:ascii="Times New Roman" w:hAnsi="Times New Roman" w:cs="Times New Roman"/>
+              </w:rPr>
+            </w:pPr>
+            <w:r>
+              <w:rPr>
+                <w:rFonts w:ascii="Times New Roman" w:hAnsi="Times New Roman" w:cs="Times New Roman"/>
+              </w:rPr>
+              <w:t>Статическое</w:t>
+            </w:r>
+          </w:p>
+        </w:tc>
+        <w:tc>
+          <w:tcPr>
+            <w:tcW w:w="2399" w:type="dxa"/>
+            <w:hideMark/>
+          </w:tcPr>
+          <w:p>
+            <w:pPr>
+              <w:rPr>
+                <w:rFonts w:ascii="Times New Roman" w:hAnsi="Times New Roman" w:cs="Times New Roman"/>
+              </w:rPr>
+            </w:pPr>
+            <w:r>
+              <w:rPr>
+                <w:rFonts w:ascii="Times New Roman" w:hAnsi="Times New Roman" w:cs="Times New Roman"/>
+              </w:rPr>
+              <w:t xml:space="preserve">Разработчики </w:t>
+            </w:r>
+            <w:proofErr w:type="spellStart"/>
+            <w:r>
+              <w:rPr>
+                <w:rFonts w:ascii="Times New Roman" w:hAnsi="Times New Roman" w:cs="Times New Roman"/>
+              </w:rPr>
+              <w:t>Kazino</w:t>
+            </w:r>
+            <w:proofErr w:type="spellEnd"/>
+          </w:p>
+        </w:tc>
+      </w:tr>
+      <w:tr>
+        <w:tc>
+          <w:tcPr>
+            <w:tcW w:w="1527" w:type="dxa"/>
+            <w:hideMark/>
+          </w:tcPr>
+          <w:p>
+            <w:pPr>
+              <w:rPr>
+                <w:rFonts w:ascii="Times New Roman" w:hAnsi="Times New Roman" w:cs="Times New Roman"/>
+              </w:rPr>
+            </w:pPr>
+            <w:r>
+              <w:rPr>
+                <w:rFonts w:ascii="Times New Roman" w:hAnsi="Times New Roman" w:cs="Times New Roman"/>
+              </w:rPr>
+              <w:t>BR-15</w:t>
+            </w:r>
+          </w:p>
+        </w:tc>
+        <w:tc>
+          <w:tcPr>
+            <w:tcW w:w="2216" w:type="dxa"/>
+            <w:hideMark/>
+          </w:tcPr>
+          <w:p>
+            <w:pPr>
+              <w:rPr>
+                <w:rFonts w:ascii="Times New Roman" w:hAnsi="Times New Roman" w:cs="Times New Roman"/>
+              </w:rPr>
+            </w:pPr>
+            <w:r>
+              <w:rPr>
+                <w:rFonts w:ascii="Times New Roman" w:hAnsi="Times New Roman" w:cs="Times New Roman"/>
+              </w:rPr>
+              <w:t xml:space="preserve">Система должна проверять </w:t>
+            </w:r>
+            <w:r>
+              <w:rPr>
+                <w:rFonts w:ascii="Times New Roman" w:hAnsi="Times New Roman" w:cs="Times New Roman"/>
+              </w:rPr>
+              <w:lastRenderedPageBreak/>
+              <w:t>корректность введенных данных при авторизации и регистрации.</w:t>
+            </w:r>
+          </w:p>
+        </w:tc>
+        <w:tc>
+          <w:tcPr>
+            <w:tcW w:w="236" w:type="dxa"/>
+            <w:hideMark/>
+          </w:tcPr>
+          <w:p>
+            <w:pPr>
+              <w:rPr>
+                <w:rFonts w:ascii="Times New Roman" w:hAnsi="Times New Roman" w:cs="Times New Roman"/>
+              </w:rPr>
+            </w:pPr>
+            <w:r>
+              <w:rPr>
+                <w:rFonts w:ascii="Times New Roman" w:hAnsi="Times New Roman" w:cs="Times New Roman"/>
+              </w:rPr>
+              <w:lastRenderedPageBreak/>
+              <w:t>Факт</w:t>
+            </w:r>
+          </w:p>
+        </w:tc>
+        <w:tc>
+          <w:tcPr>
+            <w:tcW w:w="1698" w:type="dxa"/>
+            <w:hideMark/>
+          </w:tcPr>
+          <w:p>
+            <w:pPr>
+              <w:rPr>
+                <w:rFonts w:ascii="Times New Roman" w:hAnsi="Times New Roman" w:cs="Times New Roman"/>
+              </w:rPr>
+            </w:pPr>
+            <w:r>
+              <w:rPr>
+                <w:rFonts w:ascii="Times New Roman" w:hAnsi="Times New Roman" w:cs="Times New Roman"/>
+              </w:rPr>
+              <w:t>Динамическое</w:t>
+            </w:r>
+          </w:p>
+        </w:tc>
+        <w:tc>
+          <w:tcPr>
+            <w:tcW w:w="2399" w:type="dxa"/>
+            <w:hideMark/>
+          </w:tcPr>
+          <w:p>
+            <w:pPr>
+              <w:rPr>
+                <w:rFonts w:ascii="Times New Roman" w:hAnsi="Times New Roman" w:cs="Times New Roman"/>
+              </w:rPr>
+            </w:pPr>
+            <w:r>
+              <w:rPr>
+                <w:rFonts w:ascii="Times New Roman" w:hAnsi="Times New Roman" w:cs="Times New Roman"/>
+              </w:rPr>
+              <w:t xml:space="preserve">Разработчики </w:t>
+            </w:r>
+            <w:proofErr w:type="spellStart"/>
+            <w:r>
+              <w:rPr>
+                <w:rFonts w:ascii="Times New Roman" w:hAnsi="Times New Roman" w:cs="Times New Roman"/>
+              </w:rPr>
+              <w:t>Kazino</w:t>
+            </w:r>
+            <w:proofErr w:type="spellEnd"/>
           </w:p>
         </w:tc>
       </w:tr>
@@ -13593,7 +13881,7 @@
       </w:pPr>
     </w:p>
     <w:sectPr>
-      <w:footerReference w:type="default" r:id="rId10"/>
+      <w:footerReference w:type="default" r:id="rId11"/>
       <w:pgSz w:w="11906" w:h="16838"/>
       <w:pgMar w:top="1134" w:right="1134" w:bottom="1700" w:left="1134" w:header="720" w:footer="1134" w:gutter="0"/>
       <w:pgNumType w:start="0"/>
@@ -18788,6 +19076,22 @@
       <w:szCs w:val="22"/>
     </w:rPr>
   </w:style>
+  <w:style w:type="table" w:styleId="aff1">
+    <w:name w:val="Grid Table Light"/>
+    <w:basedOn w:val="a2"/>
+    <w:uiPriority w:val="40"/>
+    <w:rsid w:val="00D52B30"/>
+    <w:tblPr>
+      <w:tblBorders>
+        <w:top w:val="single" w:sz="4" w:space="0" w:color="BFBFBF" w:themeColor="background1" w:themeShade="BF"/>
+        <w:left w:val="single" w:sz="4" w:space="0" w:color="BFBFBF" w:themeColor="background1" w:themeShade="BF"/>
+        <w:bottom w:val="single" w:sz="4" w:space="0" w:color="BFBFBF" w:themeColor="background1" w:themeShade="BF"/>
+        <w:right w:val="single" w:sz="4" w:space="0" w:color="BFBFBF" w:themeColor="background1" w:themeShade="BF"/>
+        <w:insideH w:val="single" w:sz="4" w:space="0" w:color="BFBFBF" w:themeColor="background1" w:themeShade="BF"/>
+        <w:insideV w:val="single" w:sz="4" w:space="0" w:color="BFBFBF" w:themeColor="background1" w:themeShade="BF"/>
+      </w:tblBorders>
+    </w:tblPr>
+  </w:style>
 </w:styles>
 </file>
 

</xml_diff>